<commit_message>
UC and test plan updated
were some weird duplications
</commit_message>
<xml_diff>
--- a/Submission 1 - 22-03-15/UseCaseDescriptions.docx
+++ b/Submission 1 - 22-03-15/UseCaseDescriptions.docx
@@ -17127,7 +17127,7 @@
               <w:contextualSpacing/>
             </w:pPr>
             <w:r>
-              <w:t xml:space="preserve">Student Hours </w:t>
+              <w:t xml:space="preserve">Assessment </w:t>
             </w:r>
             <w:r>
               <w:t>criterion information no longer exists in database</w:t>
@@ -18680,401 +18680,8 @@
               <w:ind w:left="707" w:hanging="347"/>
               <w:contextualSpacing/>
             </w:pPr>
-            <w:bookmarkStart w:id="0" w:name="_GoBack"/>
-            <w:bookmarkEnd w:id="0"/>
             <w:r>
               <w:t>Student Hours information no longer exists in database</w:t>
-            </w:r>
-          </w:p>
-        </w:tc>
-      </w:tr>
-      <w:tr>
-        <w:tc>
-          <w:tcPr>
-            <w:tcW w:w="4680" w:type="dxa"/>
-            <w:tcMar>
-              <w:top w:w="100" w:type="dxa"/>
-              <w:left w:w="100" w:type="dxa"/>
-              <w:bottom w:w="100" w:type="dxa"/>
-              <w:right w:w="100" w:type="dxa"/>
-            </w:tcMar>
-          </w:tcPr>
-          <w:p>
-            <w:pPr>
-              <w:spacing w:line="240" w:lineRule="auto"/>
-            </w:pPr>
-            <w:r>
-              <w:rPr>
-                <w:b/>
-              </w:rPr>
-              <w:t>Notes and Issues:</w:t>
-            </w:r>
-          </w:p>
-        </w:tc>
-        <w:tc>
-          <w:tcPr>
-            <w:tcW w:w="4680" w:type="dxa"/>
-            <w:tcMar>
-              <w:top w:w="100" w:type="dxa"/>
-              <w:left w:w="100" w:type="dxa"/>
-              <w:bottom w:w="100" w:type="dxa"/>
-              <w:right w:w="100" w:type="dxa"/>
-            </w:tcMar>
-          </w:tcPr>
-          <w:p>
-            <w:pPr>
-              <w:spacing w:line="240" w:lineRule="auto"/>
-            </w:pPr>
-          </w:p>
-        </w:tc>
-      </w:tr>
-    </w:tbl>
-    <w:p/>
-    <w:tbl>
-      <w:tblPr>
-        <w:tblStyle w:val="afb"/>
-        <w:tblpPr w:leftFromText="180" w:rightFromText="180" w:vertAnchor="page" w:horzAnchor="margin" w:tblpY="8616"/>
-        <w:tblW w:w="9360" w:type="dxa"/>
-        <w:tblBorders>
-          <w:top w:val="single" w:sz="8" w:space="0" w:color="000000"/>
-          <w:left w:val="single" w:sz="8" w:space="0" w:color="000000"/>
-          <w:bottom w:val="single" w:sz="8" w:space="0" w:color="000000"/>
-          <w:right w:val="single" w:sz="8" w:space="0" w:color="000000"/>
-          <w:insideH w:val="single" w:sz="8" w:space="0" w:color="000000"/>
-          <w:insideV w:val="single" w:sz="8" w:space="0" w:color="000000"/>
-        </w:tblBorders>
-        <w:tblLayout w:type="fixed"/>
-        <w:tblLook w:val="0600" w:firstRow="0" w:lastRow="0" w:firstColumn="0" w:lastColumn="0" w:noHBand="1" w:noVBand="1"/>
-      </w:tblPr>
-      <w:tblGrid>
-        <w:gridCol w:w="4680"/>
-        <w:gridCol w:w="4680"/>
-      </w:tblGrid>
-      <w:tr>
-        <w:tc>
-          <w:tcPr>
-            <w:tcW w:w="4680" w:type="dxa"/>
-            <w:shd w:val="clear" w:color="auto" w:fill="D9D9D9"/>
-            <w:tcMar>
-              <w:top w:w="100" w:type="dxa"/>
-              <w:left w:w="100" w:type="dxa"/>
-              <w:bottom w:w="100" w:type="dxa"/>
-              <w:right w:w="100" w:type="dxa"/>
-            </w:tcMar>
-          </w:tcPr>
-          <w:p>
-            <w:pPr>
-              <w:spacing w:line="240" w:lineRule="auto"/>
-            </w:pPr>
-            <w:r>
-              <w:rPr>
-                <w:b/>
-              </w:rPr>
-              <w:t>Use Case ID:</w:t>
-            </w:r>
-          </w:p>
-        </w:tc>
-        <w:tc>
-          <w:tcPr>
-            <w:tcW w:w="4680" w:type="dxa"/>
-            <w:shd w:val="clear" w:color="auto" w:fill="D9D9D9"/>
-            <w:tcMar>
-              <w:top w:w="100" w:type="dxa"/>
-              <w:left w:w="100" w:type="dxa"/>
-              <w:bottom w:w="100" w:type="dxa"/>
-              <w:right w:w="100" w:type="dxa"/>
-            </w:tcMar>
-          </w:tcPr>
-          <w:p>
-            <w:pPr>
-              <w:spacing w:line="240" w:lineRule="auto"/>
-            </w:pPr>
-            <w:r>
-              <w:t>UC2.33</w:t>
-            </w:r>
-          </w:p>
-        </w:tc>
-      </w:tr>
-      <w:tr>
-        <w:tc>
-          <w:tcPr>
-            <w:tcW w:w="4680" w:type="dxa"/>
-            <w:shd w:val="clear" w:color="auto" w:fill="D9D9D9"/>
-            <w:tcMar>
-              <w:top w:w="100" w:type="dxa"/>
-              <w:left w:w="100" w:type="dxa"/>
-              <w:bottom w:w="100" w:type="dxa"/>
-              <w:right w:w="100" w:type="dxa"/>
-            </w:tcMar>
-          </w:tcPr>
-          <w:p>
-            <w:pPr>
-              <w:spacing w:line="240" w:lineRule="auto"/>
-            </w:pPr>
-            <w:r>
-              <w:rPr>
-                <w:b/>
-              </w:rPr>
-              <w:t>Use Case Name:</w:t>
-            </w:r>
-          </w:p>
-        </w:tc>
-        <w:tc>
-          <w:tcPr>
-            <w:tcW w:w="4680" w:type="dxa"/>
-            <w:shd w:val="clear" w:color="auto" w:fill="D9D9D9"/>
-            <w:tcMar>
-              <w:top w:w="100" w:type="dxa"/>
-              <w:left w:w="100" w:type="dxa"/>
-              <w:bottom w:w="100" w:type="dxa"/>
-              <w:right w:w="100" w:type="dxa"/>
-            </w:tcMar>
-          </w:tcPr>
-          <w:p>
-            <w:pPr>
-              <w:spacing w:line="240" w:lineRule="auto"/>
-            </w:pPr>
-            <w:r>
-              <w:t>Register Student Hours</w:t>
-            </w:r>
-          </w:p>
-        </w:tc>
-      </w:tr>
-      <w:tr>
-        <w:tc>
-          <w:tcPr>
-            <w:tcW w:w="4680" w:type="dxa"/>
-            <w:tcMar>
-              <w:top w:w="100" w:type="dxa"/>
-              <w:left w:w="100" w:type="dxa"/>
-              <w:bottom w:w="100" w:type="dxa"/>
-              <w:right w:w="100" w:type="dxa"/>
-            </w:tcMar>
-          </w:tcPr>
-          <w:p>
-            <w:pPr>
-              <w:spacing w:line="240" w:lineRule="auto"/>
-            </w:pPr>
-            <w:r>
-              <w:rPr>
-                <w:b/>
-              </w:rPr>
-              <w:t>Actors:</w:t>
-            </w:r>
-          </w:p>
-        </w:tc>
-        <w:tc>
-          <w:tcPr>
-            <w:tcW w:w="4680" w:type="dxa"/>
-            <w:tcMar>
-              <w:top w:w="100" w:type="dxa"/>
-              <w:left w:w="100" w:type="dxa"/>
-              <w:bottom w:w="100" w:type="dxa"/>
-              <w:right w:w="100" w:type="dxa"/>
-            </w:tcMar>
-          </w:tcPr>
-          <w:p>
-            <w:pPr>
-              <w:spacing w:line="240" w:lineRule="auto"/>
-            </w:pPr>
-            <w:r>
-              <w:t>Convenor</w:t>
-            </w:r>
-          </w:p>
-        </w:tc>
-      </w:tr>
-      <w:tr>
-        <w:tc>
-          <w:tcPr>
-            <w:tcW w:w="4680" w:type="dxa"/>
-            <w:tcMar>
-              <w:top w:w="100" w:type="dxa"/>
-              <w:left w:w="100" w:type="dxa"/>
-              <w:bottom w:w="100" w:type="dxa"/>
-              <w:right w:w="100" w:type="dxa"/>
-            </w:tcMar>
-          </w:tcPr>
-          <w:p>
-            <w:pPr>
-              <w:spacing w:line="240" w:lineRule="auto"/>
-            </w:pPr>
-            <w:r>
-              <w:rPr>
-                <w:b/>
-              </w:rPr>
-              <w:t>Description:</w:t>
-            </w:r>
-          </w:p>
-        </w:tc>
-        <w:tc>
-          <w:tcPr>
-            <w:tcW w:w="4680" w:type="dxa"/>
-            <w:tcMar>
-              <w:top w:w="100" w:type="dxa"/>
-              <w:left w:w="100" w:type="dxa"/>
-              <w:bottom w:w="100" w:type="dxa"/>
-              <w:right w:w="100" w:type="dxa"/>
-            </w:tcMar>
-          </w:tcPr>
-          <w:p>
-            <w:pPr>
-              <w:spacing w:line="240" w:lineRule="auto"/>
-            </w:pPr>
-            <w:r>
-              <w:t>Assigns student hours to an assessment criterion.</w:t>
-            </w:r>
-          </w:p>
-        </w:tc>
-      </w:tr>
-      <w:tr>
-        <w:tc>
-          <w:tcPr>
-            <w:tcW w:w="4680" w:type="dxa"/>
-            <w:tcMar>
-              <w:top w:w="100" w:type="dxa"/>
-              <w:left w:w="100" w:type="dxa"/>
-              <w:bottom w:w="100" w:type="dxa"/>
-              <w:right w:w="100" w:type="dxa"/>
-            </w:tcMar>
-          </w:tcPr>
-          <w:p>
-            <w:pPr>
-              <w:spacing w:line="240" w:lineRule="auto"/>
-            </w:pPr>
-            <w:r>
-              <w:rPr>
-                <w:b/>
-              </w:rPr>
-              <w:t>Trigger: (Optional)</w:t>
-            </w:r>
-          </w:p>
-        </w:tc>
-        <w:tc>
-          <w:tcPr>
-            <w:tcW w:w="4680" w:type="dxa"/>
-            <w:tcMar>
-              <w:top w:w="100" w:type="dxa"/>
-              <w:left w:w="100" w:type="dxa"/>
-              <w:bottom w:w="100" w:type="dxa"/>
-              <w:right w:w="100" w:type="dxa"/>
-            </w:tcMar>
-          </w:tcPr>
-          <w:p>
-            <w:pPr>
-              <w:spacing w:line="240" w:lineRule="auto"/>
-            </w:pPr>
-          </w:p>
-        </w:tc>
-      </w:tr>
-      <w:tr>
-        <w:tc>
-          <w:tcPr>
-            <w:tcW w:w="4680" w:type="dxa"/>
-            <w:tcMar>
-              <w:top w:w="100" w:type="dxa"/>
-              <w:left w:w="100" w:type="dxa"/>
-              <w:bottom w:w="100" w:type="dxa"/>
-              <w:right w:w="100" w:type="dxa"/>
-            </w:tcMar>
-          </w:tcPr>
-          <w:p>
-            <w:pPr>
-              <w:spacing w:line="240" w:lineRule="auto"/>
-            </w:pPr>
-            <w:r>
-              <w:rPr>
-                <w:b/>
-              </w:rPr>
-              <w:t>Preconditions:</w:t>
-            </w:r>
-          </w:p>
-        </w:tc>
-        <w:tc>
-          <w:tcPr>
-            <w:tcW w:w="4680" w:type="dxa"/>
-            <w:tcMar>
-              <w:top w:w="100" w:type="dxa"/>
-              <w:left w:w="100" w:type="dxa"/>
-              <w:bottom w:w="100" w:type="dxa"/>
-              <w:right w:w="100" w:type="dxa"/>
-            </w:tcMar>
-          </w:tcPr>
-          <w:p>
-            <w:pPr>
-              <w:numPr>
-                <w:ilvl w:val="0"/>
-                <w:numId w:val="14"/>
-              </w:numPr>
-              <w:spacing w:line="240" w:lineRule="auto"/>
-              <w:ind w:hanging="360"/>
-              <w:contextualSpacing/>
-            </w:pPr>
-            <w:r>
-              <w:t>Convenor is authenticated in system</w:t>
-            </w:r>
-          </w:p>
-          <w:p>
-            <w:pPr>
-              <w:numPr>
-                <w:ilvl w:val="0"/>
-                <w:numId w:val="14"/>
-              </w:numPr>
-              <w:spacing w:line="240" w:lineRule="auto"/>
-              <w:ind w:hanging="360"/>
-              <w:contextualSpacing/>
-            </w:pPr>
-            <w:r>
-              <w:t>Assessment Criterion data exists in database</w:t>
-            </w:r>
-          </w:p>
-        </w:tc>
-      </w:tr>
-      <w:tr>
-        <w:tc>
-          <w:tcPr>
-            <w:tcW w:w="4680" w:type="dxa"/>
-            <w:tcMar>
-              <w:top w:w="100" w:type="dxa"/>
-              <w:left w:w="100" w:type="dxa"/>
-              <w:bottom w:w="100" w:type="dxa"/>
-              <w:right w:w="100" w:type="dxa"/>
-            </w:tcMar>
-          </w:tcPr>
-          <w:p>
-            <w:pPr>
-              <w:spacing w:line="240" w:lineRule="auto"/>
-            </w:pPr>
-            <w:proofErr w:type="spellStart"/>
-            <w:r>
-              <w:rPr>
-                <w:b/>
-              </w:rPr>
-              <w:t>Postconditions</w:t>
-            </w:r>
-            <w:proofErr w:type="spellEnd"/>
-          </w:p>
-        </w:tc>
-        <w:tc>
-          <w:tcPr>
-            <w:tcW w:w="4680" w:type="dxa"/>
-            <w:tcMar>
-              <w:top w:w="100" w:type="dxa"/>
-              <w:left w:w="100" w:type="dxa"/>
-              <w:bottom w:w="100" w:type="dxa"/>
-              <w:right w:w="100" w:type="dxa"/>
-            </w:tcMar>
-          </w:tcPr>
-          <w:p>
-            <w:pPr>
-              <w:numPr>
-                <w:ilvl w:val="0"/>
-                <w:numId w:val="77"/>
-              </w:numPr>
-              <w:spacing w:line="240" w:lineRule="auto"/>
-              <w:contextualSpacing/>
-            </w:pPr>
-            <w:r>
-              <w:t>Student Hours information exists in database</w:t>
             </w:r>
           </w:p>
         </w:tc>
@@ -19122,1162 +18729,10 @@
     </w:tbl>
     <w:p/>
     <w:p/>
-    <w:p/>
-    <w:tbl>
-      <w:tblPr>
-        <w:tblStyle w:val="afb"/>
-        <w:tblpPr w:leftFromText="180" w:rightFromText="180" w:vertAnchor="page" w:horzAnchor="margin" w:tblpY="1757"/>
-        <w:tblW w:w="9360" w:type="dxa"/>
-        <w:tblBorders>
-          <w:top w:val="single" w:sz="8" w:space="0" w:color="000000"/>
-          <w:left w:val="single" w:sz="8" w:space="0" w:color="000000"/>
-          <w:bottom w:val="single" w:sz="8" w:space="0" w:color="000000"/>
-          <w:right w:val="single" w:sz="8" w:space="0" w:color="000000"/>
-          <w:insideH w:val="single" w:sz="8" w:space="0" w:color="000000"/>
-          <w:insideV w:val="single" w:sz="8" w:space="0" w:color="000000"/>
-        </w:tblBorders>
-        <w:tblLayout w:type="fixed"/>
-        <w:tblLook w:val="0600" w:firstRow="0" w:lastRow="0" w:firstColumn="0" w:lastColumn="0" w:noHBand="1" w:noVBand="1"/>
-      </w:tblPr>
-      <w:tblGrid>
-        <w:gridCol w:w="4680"/>
-        <w:gridCol w:w="4680"/>
-      </w:tblGrid>
-      <w:tr>
-        <w:tc>
-          <w:tcPr>
-            <w:tcW w:w="4680" w:type="dxa"/>
-            <w:shd w:val="clear" w:color="auto" w:fill="D9D9D9"/>
-            <w:tcMar>
-              <w:top w:w="100" w:type="dxa"/>
-              <w:left w:w="100" w:type="dxa"/>
-              <w:bottom w:w="100" w:type="dxa"/>
-              <w:right w:w="100" w:type="dxa"/>
-            </w:tcMar>
-          </w:tcPr>
-          <w:p>
-            <w:pPr>
-              <w:spacing w:line="240" w:lineRule="auto"/>
-            </w:pPr>
-            <w:r>
-              <w:rPr>
-                <w:b/>
-              </w:rPr>
-              <w:lastRenderedPageBreak/>
-              <w:t>Use Case ID:</w:t>
-            </w:r>
-          </w:p>
-        </w:tc>
-        <w:tc>
-          <w:tcPr>
-            <w:tcW w:w="4680" w:type="dxa"/>
-            <w:shd w:val="clear" w:color="auto" w:fill="D9D9D9"/>
-            <w:tcMar>
-              <w:top w:w="100" w:type="dxa"/>
-              <w:left w:w="100" w:type="dxa"/>
-              <w:bottom w:w="100" w:type="dxa"/>
-              <w:right w:w="100" w:type="dxa"/>
-            </w:tcMar>
-          </w:tcPr>
-          <w:p>
-            <w:pPr>
-              <w:spacing w:line="240" w:lineRule="auto"/>
-            </w:pPr>
-            <w:r>
-              <w:t>UC2.34</w:t>
-            </w:r>
-          </w:p>
-        </w:tc>
-      </w:tr>
-      <w:tr>
-        <w:tc>
-          <w:tcPr>
-            <w:tcW w:w="4680" w:type="dxa"/>
-            <w:shd w:val="clear" w:color="auto" w:fill="D9D9D9"/>
-            <w:tcMar>
-              <w:top w:w="100" w:type="dxa"/>
-              <w:left w:w="100" w:type="dxa"/>
-              <w:bottom w:w="100" w:type="dxa"/>
-              <w:right w:w="100" w:type="dxa"/>
-            </w:tcMar>
-          </w:tcPr>
-          <w:p>
-            <w:pPr>
-              <w:spacing w:line="240" w:lineRule="auto"/>
-            </w:pPr>
-            <w:r>
-              <w:rPr>
-                <w:b/>
-              </w:rPr>
-              <w:t>Use Case Name:</w:t>
-            </w:r>
-          </w:p>
-        </w:tc>
-        <w:tc>
-          <w:tcPr>
-            <w:tcW w:w="4680" w:type="dxa"/>
-            <w:shd w:val="clear" w:color="auto" w:fill="D9D9D9"/>
-            <w:tcMar>
-              <w:top w:w="100" w:type="dxa"/>
-              <w:left w:w="100" w:type="dxa"/>
-              <w:bottom w:w="100" w:type="dxa"/>
-              <w:right w:w="100" w:type="dxa"/>
-            </w:tcMar>
-          </w:tcPr>
-          <w:p>
-            <w:pPr>
-              <w:spacing w:line="240" w:lineRule="auto"/>
-            </w:pPr>
-            <w:r>
-              <w:t>Update Student Hours</w:t>
-            </w:r>
-          </w:p>
-        </w:tc>
-      </w:tr>
-      <w:tr>
-        <w:tc>
-          <w:tcPr>
-            <w:tcW w:w="4680" w:type="dxa"/>
-            <w:tcMar>
-              <w:top w:w="100" w:type="dxa"/>
-              <w:left w:w="100" w:type="dxa"/>
-              <w:bottom w:w="100" w:type="dxa"/>
-              <w:right w:w="100" w:type="dxa"/>
-            </w:tcMar>
-          </w:tcPr>
-          <w:p>
-            <w:pPr>
-              <w:spacing w:line="240" w:lineRule="auto"/>
-            </w:pPr>
-            <w:r>
-              <w:rPr>
-                <w:b/>
-              </w:rPr>
-              <w:t>Actors:</w:t>
-            </w:r>
-          </w:p>
-        </w:tc>
-        <w:tc>
-          <w:tcPr>
-            <w:tcW w:w="4680" w:type="dxa"/>
-            <w:tcMar>
-              <w:top w:w="100" w:type="dxa"/>
-              <w:left w:w="100" w:type="dxa"/>
-              <w:bottom w:w="100" w:type="dxa"/>
-              <w:right w:w="100" w:type="dxa"/>
-            </w:tcMar>
-          </w:tcPr>
-          <w:p>
-            <w:pPr>
-              <w:spacing w:line="240" w:lineRule="auto"/>
-            </w:pPr>
-            <w:r>
-              <w:t>Convenor</w:t>
-            </w:r>
-          </w:p>
-        </w:tc>
-      </w:tr>
-      <w:tr>
-        <w:tc>
-          <w:tcPr>
-            <w:tcW w:w="4680" w:type="dxa"/>
-            <w:tcMar>
-              <w:top w:w="100" w:type="dxa"/>
-              <w:left w:w="100" w:type="dxa"/>
-              <w:bottom w:w="100" w:type="dxa"/>
-              <w:right w:w="100" w:type="dxa"/>
-            </w:tcMar>
-          </w:tcPr>
-          <w:p>
-            <w:pPr>
-              <w:spacing w:line="240" w:lineRule="auto"/>
-            </w:pPr>
-            <w:r>
-              <w:rPr>
-                <w:b/>
-              </w:rPr>
-              <w:t>Description:</w:t>
-            </w:r>
-          </w:p>
-        </w:tc>
-        <w:tc>
-          <w:tcPr>
-            <w:tcW w:w="4680" w:type="dxa"/>
-            <w:tcMar>
-              <w:top w:w="100" w:type="dxa"/>
-              <w:left w:w="100" w:type="dxa"/>
-              <w:bottom w:w="100" w:type="dxa"/>
-              <w:right w:w="100" w:type="dxa"/>
-            </w:tcMar>
-          </w:tcPr>
-          <w:p>
-            <w:pPr>
-              <w:spacing w:line="240" w:lineRule="auto"/>
-            </w:pPr>
-            <w:r>
-              <w:t>Student Hours information is updated</w:t>
-            </w:r>
-          </w:p>
-        </w:tc>
-      </w:tr>
-      <w:tr>
-        <w:tc>
-          <w:tcPr>
-            <w:tcW w:w="4680" w:type="dxa"/>
-            <w:tcMar>
-              <w:top w:w="100" w:type="dxa"/>
-              <w:left w:w="100" w:type="dxa"/>
-              <w:bottom w:w="100" w:type="dxa"/>
-              <w:right w:w="100" w:type="dxa"/>
-            </w:tcMar>
-          </w:tcPr>
-          <w:p>
-            <w:pPr>
-              <w:spacing w:line="240" w:lineRule="auto"/>
-            </w:pPr>
-            <w:r>
-              <w:rPr>
-                <w:b/>
-              </w:rPr>
-              <w:t>Trigger: (Optional)</w:t>
-            </w:r>
-          </w:p>
-        </w:tc>
-        <w:tc>
-          <w:tcPr>
-            <w:tcW w:w="4680" w:type="dxa"/>
-            <w:tcMar>
-              <w:top w:w="100" w:type="dxa"/>
-              <w:left w:w="100" w:type="dxa"/>
-              <w:bottom w:w="100" w:type="dxa"/>
-              <w:right w:w="100" w:type="dxa"/>
-            </w:tcMar>
-          </w:tcPr>
-          <w:p>
-            <w:pPr>
-              <w:spacing w:line="240" w:lineRule="auto"/>
-            </w:pPr>
-          </w:p>
-        </w:tc>
-      </w:tr>
-      <w:tr>
-        <w:tc>
-          <w:tcPr>
-            <w:tcW w:w="4680" w:type="dxa"/>
-            <w:tcMar>
-              <w:top w:w="100" w:type="dxa"/>
-              <w:left w:w="100" w:type="dxa"/>
-              <w:bottom w:w="100" w:type="dxa"/>
-              <w:right w:w="100" w:type="dxa"/>
-            </w:tcMar>
-          </w:tcPr>
-          <w:p>
-            <w:pPr>
-              <w:spacing w:line="240" w:lineRule="auto"/>
-            </w:pPr>
-            <w:r>
-              <w:rPr>
-                <w:b/>
-              </w:rPr>
-              <w:t>Preconditions:</w:t>
-            </w:r>
-          </w:p>
-        </w:tc>
-        <w:tc>
-          <w:tcPr>
-            <w:tcW w:w="4680" w:type="dxa"/>
-            <w:tcMar>
-              <w:top w:w="100" w:type="dxa"/>
-              <w:left w:w="100" w:type="dxa"/>
-              <w:bottom w:w="100" w:type="dxa"/>
-              <w:right w:w="100" w:type="dxa"/>
-            </w:tcMar>
-          </w:tcPr>
-          <w:p>
-            <w:pPr>
-              <w:numPr>
-                <w:ilvl w:val="0"/>
-                <w:numId w:val="11"/>
-              </w:numPr>
-              <w:spacing w:line="240" w:lineRule="auto"/>
-              <w:ind w:hanging="360"/>
-              <w:contextualSpacing/>
-            </w:pPr>
-            <w:r>
-              <w:t>Convenor is authenticated in system</w:t>
-            </w:r>
-          </w:p>
-          <w:p>
-            <w:pPr>
-              <w:numPr>
-                <w:ilvl w:val="0"/>
-                <w:numId w:val="11"/>
-              </w:numPr>
-              <w:spacing w:line="240" w:lineRule="auto"/>
-              <w:ind w:hanging="360"/>
-              <w:contextualSpacing/>
-            </w:pPr>
-            <w:r>
-              <w:t>New information (Assessment criterion data) exists in database</w:t>
-            </w:r>
-          </w:p>
-        </w:tc>
-      </w:tr>
-      <w:tr>
-        <w:tc>
-          <w:tcPr>
-            <w:tcW w:w="4680" w:type="dxa"/>
-            <w:tcMar>
-              <w:top w:w="100" w:type="dxa"/>
-              <w:left w:w="100" w:type="dxa"/>
-              <w:bottom w:w="100" w:type="dxa"/>
-              <w:right w:w="100" w:type="dxa"/>
-            </w:tcMar>
-          </w:tcPr>
-          <w:p>
-            <w:pPr>
-              <w:spacing w:line="240" w:lineRule="auto"/>
-            </w:pPr>
-            <w:proofErr w:type="spellStart"/>
-            <w:r>
-              <w:rPr>
-                <w:b/>
-              </w:rPr>
-              <w:t>Postconditions</w:t>
-            </w:r>
-            <w:proofErr w:type="spellEnd"/>
-          </w:p>
-        </w:tc>
-        <w:tc>
-          <w:tcPr>
-            <w:tcW w:w="4680" w:type="dxa"/>
-            <w:tcMar>
-              <w:top w:w="100" w:type="dxa"/>
-              <w:left w:w="100" w:type="dxa"/>
-              <w:bottom w:w="100" w:type="dxa"/>
-              <w:right w:w="100" w:type="dxa"/>
-            </w:tcMar>
-          </w:tcPr>
-          <w:p>
-            <w:pPr>
-              <w:numPr>
-                <w:ilvl w:val="0"/>
-                <w:numId w:val="76"/>
-              </w:numPr>
-              <w:spacing w:line="240" w:lineRule="auto"/>
-              <w:contextualSpacing/>
-            </w:pPr>
-            <w:r>
-              <w:t>Student Hours information is replaced with new information</w:t>
-            </w:r>
-          </w:p>
-        </w:tc>
-      </w:tr>
-      <w:tr>
-        <w:tc>
-          <w:tcPr>
-            <w:tcW w:w="4680" w:type="dxa"/>
-            <w:tcMar>
-              <w:top w:w="100" w:type="dxa"/>
-              <w:left w:w="100" w:type="dxa"/>
-              <w:bottom w:w="100" w:type="dxa"/>
-              <w:right w:w="100" w:type="dxa"/>
-            </w:tcMar>
-          </w:tcPr>
-          <w:p>
-            <w:pPr>
-              <w:spacing w:line="240" w:lineRule="auto"/>
-            </w:pPr>
-            <w:r>
-              <w:rPr>
-                <w:b/>
-              </w:rPr>
-              <w:t>Notes and Issues:</w:t>
-            </w:r>
-          </w:p>
-        </w:tc>
-        <w:tc>
-          <w:tcPr>
-            <w:tcW w:w="4680" w:type="dxa"/>
-            <w:tcMar>
-              <w:top w:w="100" w:type="dxa"/>
-              <w:left w:w="100" w:type="dxa"/>
-              <w:bottom w:w="100" w:type="dxa"/>
-              <w:right w:w="100" w:type="dxa"/>
-            </w:tcMar>
-          </w:tcPr>
-          <w:p>
-            <w:pPr>
-              <w:spacing w:line="240" w:lineRule="auto"/>
-            </w:pPr>
-            <w:r>
-              <w:t>Apply update cascade if the Assessment Criterion data is used in any other table</w:t>
-            </w:r>
-          </w:p>
-        </w:tc>
-      </w:tr>
-    </w:tbl>
-    <w:p/>
-    <w:p/>
-    <w:p/>
-    <w:tbl>
-      <w:tblPr>
-        <w:tblStyle w:val="afb"/>
-        <w:tblpPr w:leftFromText="180" w:rightFromText="180" w:vertAnchor="page" w:horzAnchor="margin" w:tblpY="7265"/>
-        <w:tblW w:w="9360" w:type="dxa"/>
-        <w:tblBorders>
-          <w:top w:val="single" w:sz="8" w:space="0" w:color="000000"/>
-          <w:left w:val="single" w:sz="8" w:space="0" w:color="000000"/>
-          <w:bottom w:val="single" w:sz="8" w:space="0" w:color="000000"/>
-          <w:right w:val="single" w:sz="8" w:space="0" w:color="000000"/>
-          <w:insideH w:val="single" w:sz="8" w:space="0" w:color="000000"/>
-          <w:insideV w:val="single" w:sz="8" w:space="0" w:color="000000"/>
-        </w:tblBorders>
-        <w:tblLayout w:type="fixed"/>
-        <w:tblLook w:val="0600" w:firstRow="0" w:lastRow="0" w:firstColumn="0" w:lastColumn="0" w:noHBand="1" w:noVBand="1"/>
-      </w:tblPr>
-      <w:tblGrid>
-        <w:gridCol w:w="4680"/>
-        <w:gridCol w:w="4680"/>
-      </w:tblGrid>
-      <w:tr>
-        <w:tc>
-          <w:tcPr>
-            <w:tcW w:w="4680" w:type="dxa"/>
-            <w:shd w:val="clear" w:color="auto" w:fill="D9D9D9"/>
-            <w:tcMar>
-              <w:top w:w="100" w:type="dxa"/>
-              <w:left w:w="100" w:type="dxa"/>
-              <w:bottom w:w="100" w:type="dxa"/>
-              <w:right w:w="100" w:type="dxa"/>
-            </w:tcMar>
-          </w:tcPr>
-          <w:p>
-            <w:pPr>
-              <w:spacing w:line="240" w:lineRule="auto"/>
-            </w:pPr>
-            <w:r>
-              <w:rPr>
-                <w:b/>
-              </w:rPr>
-              <w:t>Use Case ID:</w:t>
-            </w:r>
-          </w:p>
-        </w:tc>
-        <w:tc>
-          <w:tcPr>
-            <w:tcW w:w="4680" w:type="dxa"/>
-            <w:shd w:val="clear" w:color="auto" w:fill="D9D9D9"/>
-            <w:tcMar>
-              <w:top w:w="100" w:type="dxa"/>
-              <w:left w:w="100" w:type="dxa"/>
-              <w:bottom w:w="100" w:type="dxa"/>
-              <w:right w:w="100" w:type="dxa"/>
-            </w:tcMar>
-          </w:tcPr>
-          <w:p>
-            <w:pPr>
-              <w:spacing w:line="240" w:lineRule="auto"/>
-            </w:pPr>
-            <w:r>
-              <w:t>UC2.35</w:t>
-            </w:r>
-          </w:p>
-        </w:tc>
-      </w:tr>
-      <w:tr>
-        <w:tc>
-          <w:tcPr>
-            <w:tcW w:w="4680" w:type="dxa"/>
-            <w:shd w:val="clear" w:color="auto" w:fill="D9D9D9"/>
-            <w:tcMar>
-              <w:top w:w="100" w:type="dxa"/>
-              <w:left w:w="100" w:type="dxa"/>
-              <w:bottom w:w="100" w:type="dxa"/>
-              <w:right w:w="100" w:type="dxa"/>
-            </w:tcMar>
-          </w:tcPr>
-          <w:p>
-            <w:pPr>
-              <w:spacing w:line="240" w:lineRule="auto"/>
-            </w:pPr>
-            <w:r>
-              <w:rPr>
-                <w:b/>
-              </w:rPr>
-              <w:t>Use Case Name:</w:t>
-            </w:r>
-          </w:p>
-        </w:tc>
-        <w:tc>
-          <w:tcPr>
-            <w:tcW w:w="4680" w:type="dxa"/>
-            <w:shd w:val="clear" w:color="auto" w:fill="D9D9D9"/>
-            <w:tcMar>
-              <w:top w:w="100" w:type="dxa"/>
-              <w:left w:w="100" w:type="dxa"/>
-              <w:bottom w:w="100" w:type="dxa"/>
-              <w:right w:w="100" w:type="dxa"/>
-            </w:tcMar>
-          </w:tcPr>
-          <w:p>
-            <w:pPr>
-              <w:spacing w:line="240" w:lineRule="auto"/>
-            </w:pPr>
-            <w:r>
-              <w:t>Check Student Hours</w:t>
-            </w:r>
-          </w:p>
-        </w:tc>
-      </w:tr>
-      <w:tr>
-        <w:tc>
-          <w:tcPr>
-            <w:tcW w:w="4680" w:type="dxa"/>
-            <w:tcMar>
-              <w:top w:w="100" w:type="dxa"/>
-              <w:left w:w="100" w:type="dxa"/>
-              <w:bottom w:w="100" w:type="dxa"/>
-              <w:right w:w="100" w:type="dxa"/>
-            </w:tcMar>
-          </w:tcPr>
-          <w:p>
-            <w:pPr>
-              <w:spacing w:line="240" w:lineRule="auto"/>
-            </w:pPr>
-            <w:r>
-              <w:rPr>
-                <w:b/>
-              </w:rPr>
-              <w:t>Actors:</w:t>
-            </w:r>
-          </w:p>
-        </w:tc>
-        <w:tc>
-          <w:tcPr>
-            <w:tcW w:w="4680" w:type="dxa"/>
-            <w:tcMar>
-              <w:top w:w="100" w:type="dxa"/>
-              <w:left w:w="100" w:type="dxa"/>
-              <w:bottom w:w="100" w:type="dxa"/>
-              <w:right w:w="100" w:type="dxa"/>
-            </w:tcMar>
-          </w:tcPr>
-          <w:p>
-            <w:pPr>
-              <w:spacing w:line="240" w:lineRule="auto"/>
-            </w:pPr>
-            <w:r>
-              <w:t>Convenor</w:t>
-            </w:r>
-          </w:p>
-        </w:tc>
-      </w:tr>
-      <w:tr>
-        <w:tc>
-          <w:tcPr>
-            <w:tcW w:w="4680" w:type="dxa"/>
-            <w:tcMar>
-              <w:top w:w="100" w:type="dxa"/>
-              <w:left w:w="100" w:type="dxa"/>
-              <w:bottom w:w="100" w:type="dxa"/>
-              <w:right w:w="100" w:type="dxa"/>
-            </w:tcMar>
-          </w:tcPr>
-          <w:p>
-            <w:pPr>
-              <w:spacing w:line="240" w:lineRule="auto"/>
-            </w:pPr>
-            <w:r>
-              <w:rPr>
-                <w:b/>
-              </w:rPr>
-              <w:t>Description:</w:t>
-            </w:r>
-          </w:p>
-        </w:tc>
-        <w:tc>
-          <w:tcPr>
-            <w:tcW w:w="4680" w:type="dxa"/>
-            <w:tcMar>
-              <w:top w:w="100" w:type="dxa"/>
-              <w:left w:w="100" w:type="dxa"/>
-              <w:bottom w:w="100" w:type="dxa"/>
-              <w:right w:w="100" w:type="dxa"/>
-            </w:tcMar>
-          </w:tcPr>
-          <w:p>
-            <w:pPr>
-              <w:spacing w:line="240" w:lineRule="auto"/>
-            </w:pPr>
-            <w:r>
-              <w:t>Student Hours information is viewed.</w:t>
-            </w:r>
-          </w:p>
-        </w:tc>
-      </w:tr>
-      <w:tr>
-        <w:tc>
-          <w:tcPr>
-            <w:tcW w:w="4680" w:type="dxa"/>
-            <w:tcMar>
-              <w:top w:w="100" w:type="dxa"/>
-              <w:left w:w="100" w:type="dxa"/>
-              <w:bottom w:w="100" w:type="dxa"/>
-              <w:right w:w="100" w:type="dxa"/>
-            </w:tcMar>
-          </w:tcPr>
-          <w:p>
-            <w:pPr>
-              <w:spacing w:line="240" w:lineRule="auto"/>
-            </w:pPr>
-            <w:r>
-              <w:rPr>
-                <w:b/>
-              </w:rPr>
-              <w:t>Trigger: (Optional)</w:t>
-            </w:r>
-          </w:p>
-        </w:tc>
-        <w:tc>
-          <w:tcPr>
-            <w:tcW w:w="4680" w:type="dxa"/>
-            <w:tcMar>
-              <w:top w:w="100" w:type="dxa"/>
-              <w:left w:w="100" w:type="dxa"/>
-              <w:bottom w:w="100" w:type="dxa"/>
-              <w:right w:w="100" w:type="dxa"/>
-            </w:tcMar>
-          </w:tcPr>
-          <w:p>
-            <w:pPr>
-              <w:spacing w:line="240" w:lineRule="auto"/>
-            </w:pPr>
-          </w:p>
-        </w:tc>
-      </w:tr>
-      <w:tr>
-        <w:tc>
-          <w:tcPr>
-            <w:tcW w:w="4680" w:type="dxa"/>
-            <w:tcMar>
-              <w:top w:w="100" w:type="dxa"/>
-              <w:left w:w="100" w:type="dxa"/>
-              <w:bottom w:w="100" w:type="dxa"/>
-              <w:right w:w="100" w:type="dxa"/>
-            </w:tcMar>
-          </w:tcPr>
-          <w:p>
-            <w:pPr>
-              <w:spacing w:line="240" w:lineRule="auto"/>
-            </w:pPr>
-            <w:r>
-              <w:rPr>
-                <w:b/>
-              </w:rPr>
-              <w:t>Preconditions:</w:t>
-            </w:r>
-          </w:p>
-        </w:tc>
-        <w:tc>
-          <w:tcPr>
-            <w:tcW w:w="4680" w:type="dxa"/>
-            <w:tcMar>
-              <w:top w:w="100" w:type="dxa"/>
-              <w:left w:w="100" w:type="dxa"/>
-              <w:bottom w:w="100" w:type="dxa"/>
-              <w:right w:w="100" w:type="dxa"/>
-            </w:tcMar>
-          </w:tcPr>
-          <w:p>
-            <w:pPr>
-              <w:numPr>
-                <w:ilvl w:val="0"/>
-                <w:numId w:val="11"/>
-              </w:numPr>
-              <w:spacing w:line="240" w:lineRule="auto"/>
-              <w:ind w:hanging="360"/>
-              <w:contextualSpacing/>
-            </w:pPr>
-            <w:r>
-              <w:t>Convenor is authenticated in system</w:t>
-            </w:r>
-          </w:p>
-        </w:tc>
-      </w:tr>
-      <w:tr>
-        <w:tc>
-          <w:tcPr>
-            <w:tcW w:w="4680" w:type="dxa"/>
-            <w:tcMar>
-              <w:top w:w="100" w:type="dxa"/>
-              <w:left w:w="100" w:type="dxa"/>
-              <w:bottom w:w="100" w:type="dxa"/>
-              <w:right w:w="100" w:type="dxa"/>
-            </w:tcMar>
-          </w:tcPr>
-          <w:p>
-            <w:pPr>
-              <w:spacing w:line="240" w:lineRule="auto"/>
-            </w:pPr>
-            <w:proofErr w:type="spellStart"/>
-            <w:r>
-              <w:rPr>
-                <w:b/>
-              </w:rPr>
-              <w:t>Postconditions</w:t>
-            </w:r>
-            <w:proofErr w:type="spellEnd"/>
-          </w:p>
-        </w:tc>
-        <w:tc>
-          <w:tcPr>
-            <w:tcW w:w="4680" w:type="dxa"/>
-            <w:tcMar>
-              <w:top w:w="100" w:type="dxa"/>
-              <w:left w:w="100" w:type="dxa"/>
-              <w:bottom w:w="100" w:type="dxa"/>
-              <w:right w:w="100" w:type="dxa"/>
-            </w:tcMar>
-          </w:tcPr>
-          <w:p>
-            <w:pPr>
-              <w:numPr>
-                <w:ilvl w:val="0"/>
-                <w:numId w:val="74"/>
-              </w:numPr>
-              <w:spacing w:line="240" w:lineRule="auto"/>
-              <w:contextualSpacing/>
-            </w:pPr>
-            <w:r>
-              <w:t>Student Hours is left in same state as before viewing</w:t>
-            </w:r>
-          </w:p>
-        </w:tc>
-      </w:tr>
-      <w:tr>
-        <w:tc>
-          <w:tcPr>
-            <w:tcW w:w="4680" w:type="dxa"/>
-            <w:tcMar>
-              <w:top w:w="100" w:type="dxa"/>
-              <w:left w:w="100" w:type="dxa"/>
-              <w:bottom w:w="100" w:type="dxa"/>
-              <w:right w:w="100" w:type="dxa"/>
-            </w:tcMar>
-          </w:tcPr>
-          <w:p>
-            <w:pPr>
-              <w:spacing w:line="240" w:lineRule="auto"/>
-            </w:pPr>
-            <w:r>
-              <w:rPr>
-                <w:b/>
-              </w:rPr>
-              <w:t>Notes and Issues:</w:t>
-            </w:r>
-          </w:p>
-        </w:tc>
-        <w:tc>
-          <w:tcPr>
-            <w:tcW w:w="4680" w:type="dxa"/>
-            <w:tcMar>
-              <w:top w:w="100" w:type="dxa"/>
-              <w:left w:w="100" w:type="dxa"/>
-              <w:bottom w:w="100" w:type="dxa"/>
-              <w:right w:w="100" w:type="dxa"/>
-            </w:tcMar>
-          </w:tcPr>
-          <w:p>
-            <w:pPr>
-              <w:spacing w:line="240" w:lineRule="auto"/>
-            </w:pPr>
-          </w:p>
-        </w:tc>
-      </w:tr>
-    </w:tbl>
-    <w:p/>
-    <w:tbl>
-      <w:tblPr>
-        <w:tblStyle w:val="afb"/>
-        <w:tblpPr w:leftFromText="180" w:rightFromText="180" w:vertAnchor="page" w:horzAnchor="margin" w:tblpY="11797"/>
-        <w:tblW w:w="9360" w:type="dxa"/>
-        <w:tblBorders>
-          <w:top w:val="single" w:sz="8" w:space="0" w:color="000000"/>
-          <w:left w:val="single" w:sz="8" w:space="0" w:color="000000"/>
-          <w:bottom w:val="single" w:sz="8" w:space="0" w:color="000000"/>
-          <w:right w:val="single" w:sz="8" w:space="0" w:color="000000"/>
-          <w:insideH w:val="single" w:sz="8" w:space="0" w:color="000000"/>
-          <w:insideV w:val="single" w:sz="8" w:space="0" w:color="000000"/>
-        </w:tblBorders>
-        <w:tblLayout w:type="fixed"/>
-        <w:tblLook w:val="0600" w:firstRow="0" w:lastRow="0" w:firstColumn="0" w:lastColumn="0" w:noHBand="1" w:noVBand="1"/>
-      </w:tblPr>
-      <w:tblGrid>
-        <w:gridCol w:w="4680"/>
-        <w:gridCol w:w="4680"/>
-      </w:tblGrid>
-      <w:tr>
-        <w:tc>
-          <w:tcPr>
-            <w:tcW w:w="4680" w:type="dxa"/>
-            <w:shd w:val="clear" w:color="auto" w:fill="D9D9D9"/>
-            <w:tcMar>
-              <w:top w:w="100" w:type="dxa"/>
-              <w:left w:w="100" w:type="dxa"/>
-              <w:bottom w:w="100" w:type="dxa"/>
-              <w:right w:w="100" w:type="dxa"/>
-            </w:tcMar>
-          </w:tcPr>
-          <w:p>
-            <w:pPr>
-              <w:spacing w:line="240" w:lineRule="auto"/>
-            </w:pPr>
-            <w:r>
-              <w:rPr>
-                <w:b/>
-              </w:rPr>
-              <w:t>Use Case ID:</w:t>
-            </w:r>
-          </w:p>
-        </w:tc>
-        <w:tc>
-          <w:tcPr>
-            <w:tcW w:w="4680" w:type="dxa"/>
-            <w:shd w:val="clear" w:color="auto" w:fill="D9D9D9"/>
-            <w:tcMar>
-              <w:top w:w="100" w:type="dxa"/>
-              <w:left w:w="100" w:type="dxa"/>
-              <w:bottom w:w="100" w:type="dxa"/>
-              <w:right w:w="100" w:type="dxa"/>
-            </w:tcMar>
-          </w:tcPr>
-          <w:p>
-            <w:pPr>
-              <w:spacing w:line="240" w:lineRule="auto"/>
-            </w:pPr>
-            <w:r>
-              <w:t>UC2.36</w:t>
-            </w:r>
-          </w:p>
-        </w:tc>
-      </w:tr>
-      <w:tr>
-        <w:tc>
-          <w:tcPr>
-            <w:tcW w:w="4680" w:type="dxa"/>
-            <w:shd w:val="clear" w:color="auto" w:fill="D9D9D9"/>
-            <w:tcMar>
-              <w:top w:w="100" w:type="dxa"/>
-              <w:left w:w="100" w:type="dxa"/>
-              <w:bottom w:w="100" w:type="dxa"/>
-              <w:right w:w="100" w:type="dxa"/>
-            </w:tcMar>
-          </w:tcPr>
-          <w:p>
-            <w:pPr>
-              <w:spacing w:line="240" w:lineRule="auto"/>
-            </w:pPr>
-            <w:r>
-              <w:rPr>
-                <w:b/>
-              </w:rPr>
-              <w:t>Use Case Name:</w:t>
-            </w:r>
-          </w:p>
-        </w:tc>
-        <w:tc>
-          <w:tcPr>
-            <w:tcW w:w="4680" w:type="dxa"/>
-            <w:shd w:val="clear" w:color="auto" w:fill="D9D9D9"/>
-            <w:tcMar>
-              <w:top w:w="100" w:type="dxa"/>
-              <w:left w:w="100" w:type="dxa"/>
-              <w:bottom w:w="100" w:type="dxa"/>
-              <w:right w:w="100" w:type="dxa"/>
-            </w:tcMar>
-          </w:tcPr>
-          <w:p>
-            <w:pPr>
-              <w:spacing w:line="240" w:lineRule="auto"/>
-            </w:pPr>
-            <w:r>
-              <w:t>Delete Student Hours</w:t>
-            </w:r>
-          </w:p>
-        </w:tc>
-      </w:tr>
-      <w:tr>
-        <w:tc>
-          <w:tcPr>
-            <w:tcW w:w="4680" w:type="dxa"/>
-            <w:tcMar>
-              <w:top w:w="100" w:type="dxa"/>
-              <w:left w:w="100" w:type="dxa"/>
-              <w:bottom w:w="100" w:type="dxa"/>
-              <w:right w:w="100" w:type="dxa"/>
-            </w:tcMar>
-          </w:tcPr>
-          <w:p>
-            <w:pPr>
-              <w:spacing w:line="240" w:lineRule="auto"/>
-            </w:pPr>
-            <w:r>
-              <w:rPr>
-                <w:b/>
-              </w:rPr>
-              <w:t>Actors:</w:t>
-            </w:r>
-          </w:p>
-        </w:tc>
-        <w:tc>
-          <w:tcPr>
-            <w:tcW w:w="4680" w:type="dxa"/>
-            <w:tcMar>
-              <w:top w:w="100" w:type="dxa"/>
-              <w:left w:w="100" w:type="dxa"/>
-              <w:bottom w:w="100" w:type="dxa"/>
-              <w:right w:w="100" w:type="dxa"/>
-            </w:tcMar>
-          </w:tcPr>
-          <w:p>
-            <w:pPr>
-              <w:spacing w:line="240" w:lineRule="auto"/>
-            </w:pPr>
-            <w:r>
-              <w:t>Convenor</w:t>
-            </w:r>
-          </w:p>
-        </w:tc>
-      </w:tr>
-      <w:tr>
-        <w:tc>
-          <w:tcPr>
-            <w:tcW w:w="4680" w:type="dxa"/>
-            <w:tcMar>
-              <w:top w:w="100" w:type="dxa"/>
-              <w:left w:w="100" w:type="dxa"/>
-              <w:bottom w:w="100" w:type="dxa"/>
-              <w:right w:w="100" w:type="dxa"/>
-            </w:tcMar>
-          </w:tcPr>
-          <w:p>
-            <w:pPr>
-              <w:spacing w:line="240" w:lineRule="auto"/>
-            </w:pPr>
-            <w:r>
-              <w:rPr>
-                <w:b/>
-              </w:rPr>
-              <w:t>Description:</w:t>
-            </w:r>
-          </w:p>
-        </w:tc>
-        <w:tc>
-          <w:tcPr>
-            <w:tcW w:w="4680" w:type="dxa"/>
-            <w:tcMar>
-              <w:top w:w="100" w:type="dxa"/>
-              <w:left w:w="100" w:type="dxa"/>
-              <w:bottom w:w="100" w:type="dxa"/>
-              <w:right w:w="100" w:type="dxa"/>
-            </w:tcMar>
-          </w:tcPr>
-          <w:p>
-            <w:pPr>
-              <w:spacing w:line="240" w:lineRule="auto"/>
-            </w:pPr>
-            <w:r>
-              <w:t>Student Hours information is deleted</w:t>
-            </w:r>
-          </w:p>
-        </w:tc>
-      </w:tr>
-      <w:tr>
-        <w:tc>
-          <w:tcPr>
-            <w:tcW w:w="4680" w:type="dxa"/>
-            <w:tcMar>
-              <w:top w:w="100" w:type="dxa"/>
-              <w:left w:w="100" w:type="dxa"/>
-              <w:bottom w:w="100" w:type="dxa"/>
-              <w:right w:w="100" w:type="dxa"/>
-            </w:tcMar>
-          </w:tcPr>
-          <w:p>
-            <w:pPr>
-              <w:spacing w:line="240" w:lineRule="auto"/>
-            </w:pPr>
-            <w:r>
-              <w:rPr>
-                <w:b/>
-              </w:rPr>
-              <w:t>Trigger: (Optional)</w:t>
-            </w:r>
-          </w:p>
-        </w:tc>
-        <w:tc>
-          <w:tcPr>
-            <w:tcW w:w="4680" w:type="dxa"/>
-            <w:tcMar>
-              <w:top w:w="100" w:type="dxa"/>
-              <w:left w:w="100" w:type="dxa"/>
-              <w:bottom w:w="100" w:type="dxa"/>
-              <w:right w:w="100" w:type="dxa"/>
-            </w:tcMar>
-          </w:tcPr>
-          <w:p>
-            <w:pPr>
-              <w:spacing w:line="240" w:lineRule="auto"/>
-            </w:pPr>
-          </w:p>
-        </w:tc>
-      </w:tr>
-      <w:tr>
-        <w:tc>
-          <w:tcPr>
-            <w:tcW w:w="4680" w:type="dxa"/>
-            <w:tcMar>
-              <w:top w:w="100" w:type="dxa"/>
-              <w:left w:w="100" w:type="dxa"/>
-              <w:bottom w:w="100" w:type="dxa"/>
-              <w:right w:w="100" w:type="dxa"/>
-            </w:tcMar>
-          </w:tcPr>
-          <w:p>
-            <w:pPr>
-              <w:spacing w:line="240" w:lineRule="auto"/>
-            </w:pPr>
-            <w:r>
-              <w:rPr>
-                <w:b/>
-              </w:rPr>
-              <w:lastRenderedPageBreak/>
-              <w:t>Preconditions:</w:t>
-            </w:r>
-          </w:p>
-        </w:tc>
-        <w:tc>
-          <w:tcPr>
-            <w:tcW w:w="4680" w:type="dxa"/>
-            <w:tcMar>
-              <w:top w:w="100" w:type="dxa"/>
-              <w:left w:w="100" w:type="dxa"/>
-              <w:bottom w:w="100" w:type="dxa"/>
-              <w:right w:w="100" w:type="dxa"/>
-            </w:tcMar>
-          </w:tcPr>
-          <w:p>
-            <w:pPr>
-              <w:numPr>
-                <w:ilvl w:val="0"/>
-                <w:numId w:val="11"/>
-              </w:numPr>
-              <w:spacing w:line="240" w:lineRule="auto"/>
-              <w:ind w:hanging="360"/>
-              <w:contextualSpacing/>
-            </w:pPr>
-            <w:r>
-              <w:t>Convenor authenticated in system</w:t>
-            </w:r>
-          </w:p>
-        </w:tc>
-      </w:tr>
-      <w:tr>
-        <w:tc>
-          <w:tcPr>
-            <w:tcW w:w="4680" w:type="dxa"/>
-            <w:tcMar>
-              <w:top w:w="100" w:type="dxa"/>
-              <w:left w:w="100" w:type="dxa"/>
-              <w:bottom w:w="100" w:type="dxa"/>
-              <w:right w:w="100" w:type="dxa"/>
-            </w:tcMar>
-          </w:tcPr>
-          <w:p>
-            <w:pPr>
-              <w:spacing w:line="240" w:lineRule="auto"/>
-            </w:pPr>
-            <w:proofErr w:type="spellStart"/>
-            <w:r>
-              <w:rPr>
-                <w:b/>
-              </w:rPr>
-              <w:t>Postconditions</w:t>
-            </w:r>
-            <w:proofErr w:type="spellEnd"/>
-          </w:p>
-        </w:tc>
-        <w:tc>
-          <w:tcPr>
-            <w:tcW w:w="4680" w:type="dxa"/>
-            <w:tcMar>
-              <w:top w:w="100" w:type="dxa"/>
-              <w:left w:w="100" w:type="dxa"/>
-              <w:bottom w:w="100" w:type="dxa"/>
-              <w:right w:w="100" w:type="dxa"/>
-            </w:tcMar>
-          </w:tcPr>
-          <w:p>
-            <w:pPr>
-              <w:numPr>
-                <w:ilvl w:val="0"/>
-                <w:numId w:val="75"/>
-              </w:numPr>
-              <w:spacing w:line="240" w:lineRule="auto"/>
-              <w:contextualSpacing/>
-            </w:pPr>
-            <w:r>
-              <w:t>Student Hours information no longer exists in database</w:t>
-            </w:r>
-          </w:p>
-        </w:tc>
-      </w:tr>
-      <w:tr>
-        <w:tc>
-          <w:tcPr>
-            <w:tcW w:w="4680" w:type="dxa"/>
-            <w:tcMar>
-              <w:top w:w="100" w:type="dxa"/>
-              <w:left w:w="100" w:type="dxa"/>
-              <w:bottom w:w="100" w:type="dxa"/>
-              <w:right w:w="100" w:type="dxa"/>
-            </w:tcMar>
-          </w:tcPr>
-          <w:p>
-            <w:pPr>
-              <w:spacing w:line="240" w:lineRule="auto"/>
-            </w:pPr>
-            <w:r>
-              <w:rPr>
-                <w:b/>
-              </w:rPr>
-              <w:t>Notes and Issues:</w:t>
-            </w:r>
-          </w:p>
-        </w:tc>
-        <w:tc>
-          <w:tcPr>
-            <w:tcW w:w="4680" w:type="dxa"/>
-            <w:tcMar>
-              <w:top w:w="100" w:type="dxa"/>
-              <w:left w:w="100" w:type="dxa"/>
-              <w:bottom w:w="100" w:type="dxa"/>
-              <w:right w:w="100" w:type="dxa"/>
-            </w:tcMar>
-          </w:tcPr>
-          <w:p>
-            <w:pPr>
-              <w:spacing w:line="240" w:lineRule="auto"/>
-            </w:pPr>
-          </w:p>
-        </w:tc>
-      </w:tr>
-    </w:tbl>
-    <w:p/>
-    <w:p/>
-    <w:p/>
-    <w:p/>
+    <w:p>
+      <w:bookmarkStart w:id="0" w:name="_GoBack"/>
+      <w:bookmarkEnd w:id="0"/>
+    </w:p>
     <w:p/>
     <w:p/>
     <w:p/>
@@ -27554,6 +26009,1650 @@
       </w:tr>
     </w:tbl>
     <w:p/>
+    <w:p/>
+    <w:p/>
+    <w:p/>
+    <w:p/>
+    <w:p/>
+    <w:tbl>
+      <w:tblPr>
+        <w:tblStyle w:val="aff"/>
+        <w:tblpPr w:leftFromText="180" w:rightFromText="180" w:vertAnchor="text" w:horzAnchor="margin" w:tblpY="112"/>
+        <w:tblW w:w="9360" w:type="dxa"/>
+        <w:tblBorders>
+          <w:top w:val="single" w:sz="8" w:space="0" w:color="000000"/>
+          <w:left w:val="single" w:sz="8" w:space="0" w:color="000000"/>
+          <w:bottom w:val="single" w:sz="8" w:space="0" w:color="000000"/>
+          <w:right w:val="single" w:sz="8" w:space="0" w:color="000000"/>
+          <w:insideH w:val="single" w:sz="8" w:space="0" w:color="000000"/>
+          <w:insideV w:val="single" w:sz="8" w:space="0" w:color="000000"/>
+        </w:tblBorders>
+        <w:tblLayout w:type="fixed"/>
+        <w:tblLook w:val="0600" w:firstRow="0" w:lastRow="0" w:firstColumn="0" w:lastColumn="0" w:noHBand="1" w:noVBand="1"/>
+      </w:tblPr>
+      <w:tblGrid>
+        <w:gridCol w:w="4680"/>
+        <w:gridCol w:w="4680"/>
+      </w:tblGrid>
+      <w:tr>
+        <w:tc>
+          <w:tcPr>
+            <w:tcW w:w="4680" w:type="dxa"/>
+            <w:shd w:val="clear" w:color="auto" w:fill="D9D9D9"/>
+            <w:tcMar>
+              <w:top w:w="100" w:type="dxa"/>
+              <w:left w:w="100" w:type="dxa"/>
+              <w:bottom w:w="100" w:type="dxa"/>
+              <w:right w:w="100" w:type="dxa"/>
+            </w:tcMar>
+          </w:tcPr>
+          <w:p>
+            <w:pPr>
+              <w:spacing w:line="240" w:lineRule="auto"/>
+            </w:pPr>
+            <w:r>
+              <w:rPr>
+                <w:b/>
+              </w:rPr>
+              <w:lastRenderedPageBreak/>
+              <w:t>Use Case ID:</w:t>
+            </w:r>
+          </w:p>
+        </w:tc>
+        <w:tc>
+          <w:tcPr>
+            <w:tcW w:w="4680" w:type="dxa"/>
+            <w:shd w:val="clear" w:color="auto" w:fill="D9D9D9"/>
+            <w:tcMar>
+              <w:top w:w="100" w:type="dxa"/>
+              <w:left w:w="100" w:type="dxa"/>
+              <w:bottom w:w="100" w:type="dxa"/>
+              <w:right w:w="100" w:type="dxa"/>
+            </w:tcMar>
+          </w:tcPr>
+          <w:p>
+            <w:pPr>
+              <w:spacing w:line="240" w:lineRule="auto"/>
+            </w:pPr>
+            <w:r>
+              <w:t>UC4.4</w:t>
+            </w:r>
+          </w:p>
+        </w:tc>
+      </w:tr>
+      <w:tr>
+        <w:tc>
+          <w:tcPr>
+            <w:tcW w:w="4680" w:type="dxa"/>
+            <w:shd w:val="clear" w:color="auto" w:fill="D9D9D9"/>
+            <w:tcMar>
+              <w:top w:w="100" w:type="dxa"/>
+              <w:left w:w="100" w:type="dxa"/>
+              <w:bottom w:w="100" w:type="dxa"/>
+              <w:right w:w="100" w:type="dxa"/>
+            </w:tcMar>
+          </w:tcPr>
+          <w:p>
+            <w:pPr>
+              <w:spacing w:line="240" w:lineRule="auto"/>
+            </w:pPr>
+            <w:r>
+              <w:rPr>
+                <w:b/>
+              </w:rPr>
+              <w:t>Use Case Name:</w:t>
+            </w:r>
+          </w:p>
+        </w:tc>
+        <w:tc>
+          <w:tcPr>
+            <w:tcW w:w="4680" w:type="dxa"/>
+            <w:shd w:val="clear" w:color="auto" w:fill="D9D9D9"/>
+            <w:tcMar>
+              <w:top w:w="100" w:type="dxa"/>
+              <w:left w:w="100" w:type="dxa"/>
+              <w:bottom w:w="100" w:type="dxa"/>
+              <w:right w:w="100" w:type="dxa"/>
+            </w:tcMar>
+          </w:tcPr>
+          <w:p>
+            <w:pPr>
+              <w:spacing w:line="240" w:lineRule="auto"/>
+            </w:pPr>
+            <w:r>
+              <w:t xml:space="preserve">Add </w:t>
+            </w:r>
+            <w:r>
+              <w:t>Student Rating</w:t>
+            </w:r>
+          </w:p>
+        </w:tc>
+      </w:tr>
+      <w:tr>
+        <w:tc>
+          <w:tcPr>
+            <w:tcW w:w="4680" w:type="dxa"/>
+            <w:tcMar>
+              <w:top w:w="100" w:type="dxa"/>
+              <w:left w:w="100" w:type="dxa"/>
+              <w:bottom w:w="100" w:type="dxa"/>
+              <w:right w:w="100" w:type="dxa"/>
+            </w:tcMar>
+          </w:tcPr>
+          <w:p>
+            <w:pPr>
+              <w:spacing w:line="240" w:lineRule="auto"/>
+            </w:pPr>
+            <w:r>
+              <w:rPr>
+                <w:b/>
+              </w:rPr>
+              <w:t>Actors:</w:t>
+            </w:r>
+          </w:p>
+        </w:tc>
+        <w:tc>
+          <w:tcPr>
+            <w:tcW w:w="4680" w:type="dxa"/>
+            <w:tcMar>
+              <w:top w:w="100" w:type="dxa"/>
+              <w:left w:w="100" w:type="dxa"/>
+              <w:bottom w:w="100" w:type="dxa"/>
+              <w:right w:w="100" w:type="dxa"/>
+            </w:tcMar>
+          </w:tcPr>
+          <w:p>
+            <w:pPr>
+              <w:spacing w:line="240" w:lineRule="auto"/>
+            </w:pPr>
+            <w:r>
+              <w:t>Student</w:t>
+            </w:r>
+          </w:p>
+        </w:tc>
+      </w:tr>
+      <w:tr>
+        <w:tc>
+          <w:tcPr>
+            <w:tcW w:w="4680" w:type="dxa"/>
+            <w:tcMar>
+              <w:top w:w="100" w:type="dxa"/>
+              <w:left w:w="100" w:type="dxa"/>
+              <w:bottom w:w="100" w:type="dxa"/>
+              <w:right w:w="100" w:type="dxa"/>
+            </w:tcMar>
+          </w:tcPr>
+          <w:p>
+            <w:pPr>
+              <w:spacing w:line="240" w:lineRule="auto"/>
+            </w:pPr>
+            <w:r>
+              <w:rPr>
+                <w:b/>
+              </w:rPr>
+              <w:t>Description:</w:t>
+            </w:r>
+          </w:p>
+        </w:tc>
+        <w:tc>
+          <w:tcPr>
+            <w:tcW w:w="4680" w:type="dxa"/>
+            <w:tcMar>
+              <w:top w:w="100" w:type="dxa"/>
+              <w:left w:w="100" w:type="dxa"/>
+              <w:bottom w:w="100" w:type="dxa"/>
+              <w:right w:w="100" w:type="dxa"/>
+            </w:tcMar>
+          </w:tcPr>
+          <w:p>
+            <w:pPr>
+              <w:spacing w:line="240" w:lineRule="auto"/>
+            </w:pPr>
+            <w:r>
+              <w:t>Student Rating</w:t>
+            </w:r>
+            <w:r>
+              <w:t xml:space="preserve"> </w:t>
+            </w:r>
+            <w:r>
+              <w:t xml:space="preserve"> information is added</w:t>
+            </w:r>
+          </w:p>
+        </w:tc>
+      </w:tr>
+      <w:tr>
+        <w:tc>
+          <w:tcPr>
+            <w:tcW w:w="4680" w:type="dxa"/>
+            <w:tcMar>
+              <w:top w:w="100" w:type="dxa"/>
+              <w:left w:w="100" w:type="dxa"/>
+              <w:bottom w:w="100" w:type="dxa"/>
+              <w:right w:w="100" w:type="dxa"/>
+            </w:tcMar>
+          </w:tcPr>
+          <w:p>
+            <w:pPr>
+              <w:spacing w:line="240" w:lineRule="auto"/>
+            </w:pPr>
+            <w:r>
+              <w:rPr>
+                <w:b/>
+              </w:rPr>
+              <w:t>Trigger: (Optional)</w:t>
+            </w:r>
+          </w:p>
+        </w:tc>
+        <w:tc>
+          <w:tcPr>
+            <w:tcW w:w="4680" w:type="dxa"/>
+            <w:tcMar>
+              <w:top w:w="100" w:type="dxa"/>
+              <w:left w:w="100" w:type="dxa"/>
+              <w:bottom w:w="100" w:type="dxa"/>
+              <w:right w:w="100" w:type="dxa"/>
+            </w:tcMar>
+          </w:tcPr>
+          <w:p>
+            <w:pPr>
+              <w:spacing w:line="240" w:lineRule="auto"/>
+            </w:pPr>
+          </w:p>
+        </w:tc>
+      </w:tr>
+      <w:tr>
+        <w:tc>
+          <w:tcPr>
+            <w:tcW w:w="4680" w:type="dxa"/>
+            <w:tcMar>
+              <w:top w:w="100" w:type="dxa"/>
+              <w:left w:w="100" w:type="dxa"/>
+              <w:bottom w:w="100" w:type="dxa"/>
+              <w:right w:w="100" w:type="dxa"/>
+            </w:tcMar>
+          </w:tcPr>
+          <w:p>
+            <w:pPr>
+              <w:spacing w:line="240" w:lineRule="auto"/>
+            </w:pPr>
+            <w:r>
+              <w:rPr>
+                <w:b/>
+              </w:rPr>
+              <w:t>Preconditions:</w:t>
+            </w:r>
+          </w:p>
+        </w:tc>
+        <w:tc>
+          <w:tcPr>
+            <w:tcW w:w="4680" w:type="dxa"/>
+            <w:tcMar>
+              <w:top w:w="100" w:type="dxa"/>
+              <w:left w:w="100" w:type="dxa"/>
+              <w:bottom w:w="100" w:type="dxa"/>
+              <w:right w:w="100" w:type="dxa"/>
+            </w:tcMar>
+          </w:tcPr>
+          <w:p>
+            <w:pPr>
+              <w:numPr>
+                <w:ilvl w:val="0"/>
+                <w:numId w:val="11"/>
+              </w:numPr>
+              <w:spacing w:line="240" w:lineRule="auto"/>
+              <w:ind w:hanging="360"/>
+              <w:contextualSpacing/>
+            </w:pPr>
+            <w:r>
+              <w:t>Correct actor authenticated in system</w:t>
+            </w:r>
+          </w:p>
+          <w:p>
+            <w:pPr>
+              <w:numPr>
+                <w:ilvl w:val="0"/>
+                <w:numId w:val="11"/>
+              </w:numPr>
+              <w:spacing w:line="240" w:lineRule="auto"/>
+              <w:ind w:hanging="360"/>
+              <w:contextualSpacing/>
+            </w:pPr>
+            <w:r>
+              <w:t>Criterion</w:t>
+            </w:r>
+            <w:r>
+              <w:t xml:space="preserve"> exists in database</w:t>
+            </w:r>
+          </w:p>
+          <w:p>
+            <w:pPr>
+              <w:numPr>
+                <w:ilvl w:val="0"/>
+                <w:numId w:val="11"/>
+              </w:numPr>
+              <w:spacing w:line="240" w:lineRule="auto"/>
+              <w:ind w:hanging="360"/>
+              <w:contextualSpacing/>
+            </w:pPr>
+            <w:r>
+              <w:t xml:space="preserve">Student </w:t>
+            </w:r>
+            <w:r>
+              <w:t>exists in database</w:t>
+            </w:r>
+          </w:p>
+        </w:tc>
+      </w:tr>
+      <w:tr>
+        <w:trPr>
+          <w:trHeight w:val="465"/>
+        </w:trPr>
+        <w:tc>
+          <w:tcPr>
+            <w:tcW w:w="4680" w:type="dxa"/>
+            <w:tcMar>
+              <w:top w:w="100" w:type="dxa"/>
+              <w:left w:w="100" w:type="dxa"/>
+              <w:bottom w:w="100" w:type="dxa"/>
+              <w:right w:w="100" w:type="dxa"/>
+            </w:tcMar>
+          </w:tcPr>
+          <w:p>
+            <w:pPr>
+              <w:spacing w:line="240" w:lineRule="auto"/>
+            </w:pPr>
+            <w:proofErr w:type="spellStart"/>
+            <w:r>
+              <w:rPr>
+                <w:b/>
+              </w:rPr>
+              <w:t>Postconditions</w:t>
+            </w:r>
+            <w:proofErr w:type="spellEnd"/>
+          </w:p>
+        </w:tc>
+        <w:tc>
+          <w:tcPr>
+            <w:tcW w:w="4680" w:type="dxa"/>
+            <w:tcMar>
+              <w:top w:w="100" w:type="dxa"/>
+              <w:left w:w="100" w:type="dxa"/>
+              <w:bottom w:w="100" w:type="dxa"/>
+              <w:right w:w="100" w:type="dxa"/>
+            </w:tcMar>
+          </w:tcPr>
+          <w:p>
+            <w:pPr>
+              <w:numPr>
+                <w:ilvl w:val="0"/>
+                <w:numId w:val="74"/>
+              </w:numPr>
+              <w:spacing w:line="240" w:lineRule="auto"/>
+              <w:contextualSpacing/>
+            </w:pPr>
+            <w:r>
+              <w:t xml:space="preserve">New </w:t>
+            </w:r>
+            <w:r>
+              <w:t xml:space="preserve"> </w:t>
+            </w:r>
+            <w:r>
+              <w:t>Student Rating</w:t>
+            </w:r>
+            <w:r>
+              <w:t xml:space="preserve"> </w:t>
+            </w:r>
+            <w:r>
+              <w:t>information exists in system</w:t>
+            </w:r>
+          </w:p>
+        </w:tc>
+      </w:tr>
+      <w:tr>
+        <w:tc>
+          <w:tcPr>
+            <w:tcW w:w="4680" w:type="dxa"/>
+            <w:tcMar>
+              <w:top w:w="100" w:type="dxa"/>
+              <w:left w:w="100" w:type="dxa"/>
+              <w:bottom w:w="100" w:type="dxa"/>
+              <w:right w:w="100" w:type="dxa"/>
+            </w:tcMar>
+          </w:tcPr>
+          <w:p>
+            <w:pPr>
+              <w:spacing w:line="240" w:lineRule="auto"/>
+            </w:pPr>
+            <w:r>
+              <w:rPr>
+                <w:b/>
+              </w:rPr>
+              <w:t>Notes and Issues:</w:t>
+            </w:r>
+          </w:p>
+        </w:tc>
+        <w:tc>
+          <w:tcPr>
+            <w:tcW w:w="4680" w:type="dxa"/>
+            <w:tcMar>
+              <w:top w:w="100" w:type="dxa"/>
+              <w:left w:w="100" w:type="dxa"/>
+              <w:bottom w:w="100" w:type="dxa"/>
+              <w:right w:w="100" w:type="dxa"/>
+            </w:tcMar>
+          </w:tcPr>
+          <w:p>
+            <w:pPr>
+              <w:spacing w:line="240" w:lineRule="auto"/>
+              <w:ind w:left="720" w:hanging="360"/>
+            </w:pPr>
+          </w:p>
+        </w:tc>
+      </w:tr>
+    </w:tbl>
+    <w:p>
+      <w:pPr>
+        <w:rPr>
+          <w:sz w:val="24"/>
+        </w:rPr>
+      </w:pPr>
+    </w:p>
+    <w:tbl>
+      <w:tblPr>
+        <w:tblpPr w:leftFromText="180" w:rightFromText="180" w:vertAnchor="page" w:horzAnchor="margin" w:tblpY="6566"/>
+        <w:tblW w:w="9360" w:type="dxa"/>
+        <w:tblBorders>
+          <w:top w:val="single" w:sz="8" w:space="0" w:color="000000"/>
+          <w:left w:val="single" w:sz="8" w:space="0" w:color="000000"/>
+          <w:bottom w:val="single" w:sz="8" w:space="0" w:color="000000"/>
+          <w:right w:val="single" w:sz="8" w:space="0" w:color="000000"/>
+          <w:insideH w:val="single" w:sz="8" w:space="0" w:color="000000"/>
+          <w:insideV w:val="single" w:sz="8" w:space="0" w:color="000000"/>
+        </w:tblBorders>
+        <w:tblLayout w:type="fixed"/>
+        <w:tblLook w:val="0600" w:firstRow="0" w:lastRow="0" w:firstColumn="0" w:lastColumn="0" w:noHBand="1" w:noVBand="1"/>
+      </w:tblPr>
+      <w:tblGrid>
+        <w:gridCol w:w="4680"/>
+        <w:gridCol w:w="4680"/>
+      </w:tblGrid>
+      <w:tr>
+        <w:tc>
+          <w:tcPr>
+            <w:tcW w:w="4680" w:type="dxa"/>
+            <w:shd w:val="clear" w:color="auto" w:fill="D9D9D9"/>
+            <w:tcMar>
+              <w:top w:w="100" w:type="dxa"/>
+              <w:left w:w="100" w:type="dxa"/>
+              <w:bottom w:w="100" w:type="dxa"/>
+              <w:right w:w="100" w:type="dxa"/>
+            </w:tcMar>
+          </w:tcPr>
+          <w:p>
+            <w:pPr>
+              <w:spacing w:line="240" w:lineRule="auto"/>
+            </w:pPr>
+            <w:r>
+              <w:rPr>
+                <w:b/>
+              </w:rPr>
+              <w:t>Use Case ID:</w:t>
+            </w:r>
+          </w:p>
+        </w:tc>
+        <w:tc>
+          <w:tcPr>
+            <w:tcW w:w="4680" w:type="dxa"/>
+            <w:shd w:val="clear" w:color="auto" w:fill="D9D9D9"/>
+            <w:tcMar>
+              <w:top w:w="100" w:type="dxa"/>
+              <w:left w:w="100" w:type="dxa"/>
+              <w:bottom w:w="100" w:type="dxa"/>
+              <w:right w:w="100" w:type="dxa"/>
+            </w:tcMar>
+          </w:tcPr>
+          <w:p>
+            <w:pPr>
+              <w:spacing w:line="240" w:lineRule="auto"/>
+            </w:pPr>
+            <w:r>
+              <w:t>UC</w:t>
+            </w:r>
+            <w:r>
+              <w:t>4</w:t>
+            </w:r>
+            <w:r>
+              <w:t>.5</w:t>
+            </w:r>
+          </w:p>
+        </w:tc>
+      </w:tr>
+      <w:tr>
+        <w:tc>
+          <w:tcPr>
+            <w:tcW w:w="4680" w:type="dxa"/>
+            <w:shd w:val="clear" w:color="auto" w:fill="D9D9D9"/>
+            <w:tcMar>
+              <w:top w:w="100" w:type="dxa"/>
+              <w:left w:w="100" w:type="dxa"/>
+              <w:bottom w:w="100" w:type="dxa"/>
+              <w:right w:w="100" w:type="dxa"/>
+            </w:tcMar>
+          </w:tcPr>
+          <w:p>
+            <w:pPr>
+              <w:spacing w:line="240" w:lineRule="auto"/>
+            </w:pPr>
+            <w:r>
+              <w:rPr>
+                <w:b/>
+              </w:rPr>
+              <w:t>Use Case Name:</w:t>
+            </w:r>
+          </w:p>
+        </w:tc>
+        <w:tc>
+          <w:tcPr>
+            <w:tcW w:w="4680" w:type="dxa"/>
+            <w:shd w:val="clear" w:color="auto" w:fill="D9D9D9"/>
+            <w:tcMar>
+              <w:top w:w="100" w:type="dxa"/>
+              <w:left w:w="100" w:type="dxa"/>
+              <w:bottom w:w="100" w:type="dxa"/>
+              <w:right w:w="100" w:type="dxa"/>
+            </w:tcMar>
+          </w:tcPr>
+          <w:p>
+            <w:pPr>
+              <w:spacing w:line="240" w:lineRule="auto"/>
+            </w:pPr>
+            <w:r>
+              <w:t xml:space="preserve">View  </w:t>
+            </w:r>
+            <w:r>
+              <w:t xml:space="preserve">Student Rating  </w:t>
+            </w:r>
+          </w:p>
+        </w:tc>
+      </w:tr>
+      <w:tr>
+        <w:tc>
+          <w:tcPr>
+            <w:tcW w:w="4680" w:type="dxa"/>
+            <w:tcMar>
+              <w:top w:w="100" w:type="dxa"/>
+              <w:left w:w="100" w:type="dxa"/>
+              <w:bottom w:w="100" w:type="dxa"/>
+              <w:right w:w="100" w:type="dxa"/>
+            </w:tcMar>
+          </w:tcPr>
+          <w:p>
+            <w:pPr>
+              <w:spacing w:line="240" w:lineRule="auto"/>
+            </w:pPr>
+            <w:r>
+              <w:rPr>
+                <w:b/>
+              </w:rPr>
+              <w:t>Actors:</w:t>
+            </w:r>
+          </w:p>
+        </w:tc>
+        <w:tc>
+          <w:tcPr>
+            <w:tcW w:w="4680" w:type="dxa"/>
+            <w:tcMar>
+              <w:top w:w="100" w:type="dxa"/>
+              <w:left w:w="100" w:type="dxa"/>
+              <w:bottom w:w="100" w:type="dxa"/>
+              <w:right w:w="100" w:type="dxa"/>
+            </w:tcMar>
+          </w:tcPr>
+          <w:p>
+            <w:pPr>
+              <w:spacing w:line="240" w:lineRule="auto"/>
+            </w:pPr>
+            <w:r>
+              <w:t>Supervisor, Student</w:t>
+            </w:r>
+          </w:p>
+        </w:tc>
+      </w:tr>
+      <w:tr>
+        <w:tc>
+          <w:tcPr>
+            <w:tcW w:w="4680" w:type="dxa"/>
+            <w:tcMar>
+              <w:top w:w="100" w:type="dxa"/>
+              <w:left w:w="100" w:type="dxa"/>
+              <w:bottom w:w="100" w:type="dxa"/>
+              <w:right w:w="100" w:type="dxa"/>
+            </w:tcMar>
+          </w:tcPr>
+          <w:p>
+            <w:pPr>
+              <w:spacing w:line="240" w:lineRule="auto"/>
+            </w:pPr>
+            <w:r>
+              <w:rPr>
+                <w:b/>
+              </w:rPr>
+              <w:t>Description:</w:t>
+            </w:r>
+          </w:p>
+        </w:tc>
+        <w:tc>
+          <w:tcPr>
+            <w:tcW w:w="4680" w:type="dxa"/>
+            <w:tcMar>
+              <w:top w:w="100" w:type="dxa"/>
+              <w:left w:w="100" w:type="dxa"/>
+              <w:bottom w:w="100" w:type="dxa"/>
+              <w:right w:w="100" w:type="dxa"/>
+            </w:tcMar>
+          </w:tcPr>
+          <w:p>
+            <w:pPr>
+              <w:spacing w:line="240" w:lineRule="auto"/>
+            </w:pPr>
+            <w:r>
+              <w:t>Student Rating</w:t>
+            </w:r>
+            <w:r>
+              <w:t xml:space="preserve"> </w:t>
+            </w:r>
+            <w:r>
+              <w:t xml:space="preserve"> is viewed</w:t>
+            </w:r>
+          </w:p>
+        </w:tc>
+      </w:tr>
+      <w:tr>
+        <w:tc>
+          <w:tcPr>
+            <w:tcW w:w="4680" w:type="dxa"/>
+            <w:tcMar>
+              <w:top w:w="100" w:type="dxa"/>
+              <w:left w:w="100" w:type="dxa"/>
+              <w:bottom w:w="100" w:type="dxa"/>
+              <w:right w:w="100" w:type="dxa"/>
+            </w:tcMar>
+          </w:tcPr>
+          <w:p>
+            <w:pPr>
+              <w:spacing w:line="240" w:lineRule="auto"/>
+            </w:pPr>
+            <w:r>
+              <w:rPr>
+                <w:b/>
+              </w:rPr>
+              <w:t>Trigger: (Optional)</w:t>
+            </w:r>
+          </w:p>
+        </w:tc>
+        <w:tc>
+          <w:tcPr>
+            <w:tcW w:w="4680" w:type="dxa"/>
+            <w:tcMar>
+              <w:top w:w="100" w:type="dxa"/>
+              <w:left w:w="100" w:type="dxa"/>
+              <w:bottom w:w="100" w:type="dxa"/>
+              <w:right w:w="100" w:type="dxa"/>
+            </w:tcMar>
+          </w:tcPr>
+          <w:p>
+            <w:pPr>
+              <w:spacing w:line="240" w:lineRule="auto"/>
+            </w:pPr>
+          </w:p>
+        </w:tc>
+      </w:tr>
+      <w:tr>
+        <w:tc>
+          <w:tcPr>
+            <w:tcW w:w="4680" w:type="dxa"/>
+            <w:tcMar>
+              <w:top w:w="100" w:type="dxa"/>
+              <w:left w:w="100" w:type="dxa"/>
+              <w:bottom w:w="100" w:type="dxa"/>
+              <w:right w:w="100" w:type="dxa"/>
+            </w:tcMar>
+          </w:tcPr>
+          <w:p>
+            <w:pPr>
+              <w:spacing w:line="240" w:lineRule="auto"/>
+            </w:pPr>
+            <w:r>
+              <w:rPr>
+                <w:b/>
+              </w:rPr>
+              <w:t>Preconditions:</w:t>
+            </w:r>
+          </w:p>
+        </w:tc>
+        <w:tc>
+          <w:tcPr>
+            <w:tcW w:w="4680" w:type="dxa"/>
+            <w:tcMar>
+              <w:top w:w="100" w:type="dxa"/>
+              <w:left w:w="100" w:type="dxa"/>
+              <w:bottom w:w="100" w:type="dxa"/>
+              <w:right w:w="100" w:type="dxa"/>
+            </w:tcMar>
+          </w:tcPr>
+          <w:p>
+            <w:pPr>
+              <w:numPr>
+                <w:ilvl w:val="0"/>
+                <w:numId w:val="11"/>
+              </w:numPr>
+              <w:spacing w:line="240" w:lineRule="auto"/>
+              <w:ind w:hanging="360"/>
+              <w:contextualSpacing/>
+            </w:pPr>
+            <w:r>
+              <w:t>Correct actor authenticated in system</w:t>
+            </w:r>
+          </w:p>
+        </w:tc>
+      </w:tr>
+      <w:tr>
+        <w:tc>
+          <w:tcPr>
+            <w:tcW w:w="4680" w:type="dxa"/>
+            <w:tcMar>
+              <w:top w:w="100" w:type="dxa"/>
+              <w:left w:w="100" w:type="dxa"/>
+              <w:bottom w:w="100" w:type="dxa"/>
+              <w:right w:w="100" w:type="dxa"/>
+            </w:tcMar>
+          </w:tcPr>
+          <w:p>
+            <w:pPr>
+              <w:spacing w:line="240" w:lineRule="auto"/>
+            </w:pPr>
+            <w:proofErr w:type="spellStart"/>
+            <w:r>
+              <w:rPr>
+                <w:b/>
+              </w:rPr>
+              <w:t>Postconditions</w:t>
+            </w:r>
+            <w:proofErr w:type="spellEnd"/>
+          </w:p>
+        </w:tc>
+        <w:tc>
+          <w:tcPr>
+            <w:tcW w:w="4680" w:type="dxa"/>
+            <w:tcMar>
+              <w:top w:w="100" w:type="dxa"/>
+              <w:left w:w="100" w:type="dxa"/>
+              <w:bottom w:w="100" w:type="dxa"/>
+              <w:right w:w="100" w:type="dxa"/>
+            </w:tcMar>
+          </w:tcPr>
+          <w:p>
+            <w:pPr>
+              <w:numPr>
+                <w:ilvl w:val="0"/>
+                <w:numId w:val="75"/>
+              </w:numPr>
+              <w:spacing w:line="240" w:lineRule="auto"/>
+              <w:contextualSpacing/>
+            </w:pPr>
+            <w:r>
+              <w:t>Student Rating</w:t>
+            </w:r>
+            <w:r>
+              <w:t xml:space="preserve"> </w:t>
+            </w:r>
+            <w:r>
+              <w:t xml:space="preserve"> information is in same state before being accessed</w:t>
+            </w:r>
+          </w:p>
+        </w:tc>
+      </w:tr>
+      <w:tr>
+        <w:tc>
+          <w:tcPr>
+            <w:tcW w:w="4680" w:type="dxa"/>
+            <w:tcMar>
+              <w:top w:w="100" w:type="dxa"/>
+              <w:left w:w="100" w:type="dxa"/>
+              <w:bottom w:w="100" w:type="dxa"/>
+              <w:right w:w="100" w:type="dxa"/>
+            </w:tcMar>
+          </w:tcPr>
+          <w:p>
+            <w:pPr>
+              <w:spacing w:line="240" w:lineRule="auto"/>
+            </w:pPr>
+            <w:r>
+              <w:rPr>
+                <w:b/>
+              </w:rPr>
+              <w:t>Notes and Issues:</w:t>
+            </w:r>
+          </w:p>
+        </w:tc>
+        <w:tc>
+          <w:tcPr>
+            <w:tcW w:w="4680" w:type="dxa"/>
+            <w:tcMar>
+              <w:top w:w="100" w:type="dxa"/>
+              <w:left w:w="100" w:type="dxa"/>
+              <w:bottom w:w="100" w:type="dxa"/>
+              <w:right w:w="100" w:type="dxa"/>
+            </w:tcMar>
+          </w:tcPr>
+          <w:p>
+            <w:pPr>
+              <w:spacing w:line="240" w:lineRule="auto"/>
+            </w:pPr>
+          </w:p>
+        </w:tc>
+      </w:tr>
+    </w:tbl>
+    <w:p>
+      <w:pPr>
+        <w:rPr>
+          <w:sz w:val="24"/>
+        </w:rPr>
+      </w:pPr>
+    </w:p>
+    <w:p>
+      <w:pPr>
+        <w:rPr>
+          <w:sz w:val="24"/>
+        </w:rPr>
+      </w:pPr>
+    </w:p>
+    <w:p>
+      <w:pPr>
+        <w:rPr>
+          <w:sz w:val="20"/>
+        </w:rPr>
+      </w:pPr>
+    </w:p>
+    <w:tbl>
+      <w:tblPr>
+        <w:tblStyle w:val="aff0"/>
+        <w:tblpPr w:leftFromText="180" w:rightFromText="180" w:vertAnchor="text" w:horzAnchor="margin" w:tblpY="-21"/>
+        <w:tblW w:w="9360" w:type="dxa"/>
+        <w:tblBorders>
+          <w:top w:val="single" w:sz="8" w:space="0" w:color="000000"/>
+          <w:left w:val="single" w:sz="8" w:space="0" w:color="000000"/>
+          <w:bottom w:val="single" w:sz="8" w:space="0" w:color="000000"/>
+          <w:right w:val="single" w:sz="8" w:space="0" w:color="000000"/>
+          <w:insideH w:val="single" w:sz="8" w:space="0" w:color="000000"/>
+          <w:insideV w:val="single" w:sz="8" w:space="0" w:color="000000"/>
+        </w:tblBorders>
+        <w:tblLayout w:type="fixed"/>
+        <w:tblLook w:val="0600" w:firstRow="0" w:lastRow="0" w:firstColumn="0" w:lastColumn="0" w:noHBand="1" w:noVBand="1"/>
+      </w:tblPr>
+      <w:tblGrid>
+        <w:gridCol w:w="4680"/>
+        <w:gridCol w:w="4680"/>
+      </w:tblGrid>
+      <w:tr>
+        <w:tc>
+          <w:tcPr>
+            <w:tcW w:w="4680" w:type="dxa"/>
+            <w:shd w:val="clear" w:color="auto" w:fill="D9D9D9"/>
+            <w:tcMar>
+              <w:top w:w="100" w:type="dxa"/>
+              <w:left w:w="100" w:type="dxa"/>
+              <w:bottom w:w="100" w:type="dxa"/>
+              <w:right w:w="100" w:type="dxa"/>
+            </w:tcMar>
+          </w:tcPr>
+          <w:p>
+            <w:pPr>
+              <w:spacing w:line="240" w:lineRule="auto"/>
+            </w:pPr>
+            <w:r>
+              <w:rPr>
+                <w:b/>
+              </w:rPr>
+              <w:lastRenderedPageBreak/>
+              <w:t>Use Case ID:</w:t>
+            </w:r>
+          </w:p>
+        </w:tc>
+        <w:tc>
+          <w:tcPr>
+            <w:tcW w:w="4680" w:type="dxa"/>
+            <w:shd w:val="clear" w:color="auto" w:fill="D9D9D9"/>
+            <w:tcMar>
+              <w:top w:w="100" w:type="dxa"/>
+              <w:left w:w="100" w:type="dxa"/>
+              <w:bottom w:w="100" w:type="dxa"/>
+              <w:right w:w="100" w:type="dxa"/>
+            </w:tcMar>
+          </w:tcPr>
+          <w:p>
+            <w:pPr>
+              <w:spacing w:line="240" w:lineRule="auto"/>
+            </w:pPr>
+            <w:r>
+              <w:t>UC4.6</w:t>
+            </w:r>
+          </w:p>
+        </w:tc>
+      </w:tr>
+      <w:tr>
+        <w:tc>
+          <w:tcPr>
+            <w:tcW w:w="4680" w:type="dxa"/>
+            <w:shd w:val="clear" w:color="auto" w:fill="D9D9D9"/>
+            <w:tcMar>
+              <w:top w:w="100" w:type="dxa"/>
+              <w:left w:w="100" w:type="dxa"/>
+              <w:bottom w:w="100" w:type="dxa"/>
+              <w:right w:w="100" w:type="dxa"/>
+            </w:tcMar>
+          </w:tcPr>
+          <w:p>
+            <w:pPr>
+              <w:spacing w:line="240" w:lineRule="auto"/>
+            </w:pPr>
+            <w:r>
+              <w:rPr>
+                <w:b/>
+              </w:rPr>
+              <w:t>Use Case Name:</w:t>
+            </w:r>
+          </w:p>
+        </w:tc>
+        <w:tc>
+          <w:tcPr>
+            <w:tcW w:w="4680" w:type="dxa"/>
+            <w:shd w:val="clear" w:color="auto" w:fill="D9D9D9"/>
+            <w:tcMar>
+              <w:top w:w="100" w:type="dxa"/>
+              <w:left w:w="100" w:type="dxa"/>
+              <w:bottom w:w="100" w:type="dxa"/>
+              <w:right w:w="100" w:type="dxa"/>
+            </w:tcMar>
+          </w:tcPr>
+          <w:p>
+            <w:pPr>
+              <w:spacing w:line="240" w:lineRule="auto"/>
+            </w:pPr>
+            <w:r>
+              <w:t xml:space="preserve">Update </w:t>
+            </w:r>
+            <w:r>
+              <w:t xml:space="preserve"> </w:t>
+            </w:r>
+            <w:r>
+              <w:t xml:space="preserve">Student Rating  </w:t>
+            </w:r>
+          </w:p>
+        </w:tc>
+      </w:tr>
+      <w:tr>
+        <w:tc>
+          <w:tcPr>
+            <w:tcW w:w="4680" w:type="dxa"/>
+            <w:tcMar>
+              <w:top w:w="100" w:type="dxa"/>
+              <w:left w:w="100" w:type="dxa"/>
+              <w:bottom w:w="100" w:type="dxa"/>
+              <w:right w:w="100" w:type="dxa"/>
+            </w:tcMar>
+          </w:tcPr>
+          <w:p>
+            <w:pPr>
+              <w:spacing w:line="240" w:lineRule="auto"/>
+            </w:pPr>
+            <w:r>
+              <w:rPr>
+                <w:b/>
+              </w:rPr>
+              <w:t>Actors:</w:t>
+            </w:r>
+          </w:p>
+        </w:tc>
+        <w:tc>
+          <w:tcPr>
+            <w:tcW w:w="4680" w:type="dxa"/>
+            <w:tcMar>
+              <w:top w:w="100" w:type="dxa"/>
+              <w:left w:w="100" w:type="dxa"/>
+              <w:bottom w:w="100" w:type="dxa"/>
+              <w:right w:w="100" w:type="dxa"/>
+            </w:tcMar>
+          </w:tcPr>
+          <w:p>
+            <w:pPr>
+              <w:spacing w:line="240" w:lineRule="auto"/>
+            </w:pPr>
+            <w:r>
+              <w:t>Student</w:t>
+            </w:r>
+          </w:p>
+        </w:tc>
+      </w:tr>
+      <w:tr>
+        <w:tc>
+          <w:tcPr>
+            <w:tcW w:w="4680" w:type="dxa"/>
+            <w:tcMar>
+              <w:top w:w="100" w:type="dxa"/>
+              <w:left w:w="100" w:type="dxa"/>
+              <w:bottom w:w="100" w:type="dxa"/>
+              <w:right w:w="100" w:type="dxa"/>
+            </w:tcMar>
+          </w:tcPr>
+          <w:p>
+            <w:pPr>
+              <w:spacing w:line="240" w:lineRule="auto"/>
+            </w:pPr>
+            <w:r>
+              <w:rPr>
+                <w:b/>
+              </w:rPr>
+              <w:t>Description:</w:t>
+            </w:r>
+          </w:p>
+        </w:tc>
+        <w:tc>
+          <w:tcPr>
+            <w:tcW w:w="4680" w:type="dxa"/>
+            <w:tcMar>
+              <w:top w:w="100" w:type="dxa"/>
+              <w:left w:w="100" w:type="dxa"/>
+              <w:bottom w:w="100" w:type="dxa"/>
+              <w:right w:w="100" w:type="dxa"/>
+            </w:tcMar>
+          </w:tcPr>
+          <w:p>
+            <w:pPr>
+              <w:spacing w:line="240" w:lineRule="auto"/>
+            </w:pPr>
+            <w:r>
+              <w:t>Student Rating</w:t>
+            </w:r>
+            <w:r>
+              <w:t xml:space="preserve"> </w:t>
+            </w:r>
+            <w:r>
+              <w:t xml:space="preserve"> is updated</w:t>
+            </w:r>
+          </w:p>
+        </w:tc>
+      </w:tr>
+      <w:tr>
+        <w:tc>
+          <w:tcPr>
+            <w:tcW w:w="4680" w:type="dxa"/>
+            <w:tcMar>
+              <w:top w:w="100" w:type="dxa"/>
+              <w:left w:w="100" w:type="dxa"/>
+              <w:bottom w:w="100" w:type="dxa"/>
+              <w:right w:w="100" w:type="dxa"/>
+            </w:tcMar>
+          </w:tcPr>
+          <w:p>
+            <w:pPr>
+              <w:spacing w:line="240" w:lineRule="auto"/>
+            </w:pPr>
+            <w:r>
+              <w:rPr>
+                <w:b/>
+              </w:rPr>
+              <w:t>Trigger: (Optional)</w:t>
+            </w:r>
+          </w:p>
+        </w:tc>
+        <w:tc>
+          <w:tcPr>
+            <w:tcW w:w="4680" w:type="dxa"/>
+            <w:tcMar>
+              <w:top w:w="100" w:type="dxa"/>
+              <w:left w:w="100" w:type="dxa"/>
+              <w:bottom w:w="100" w:type="dxa"/>
+              <w:right w:w="100" w:type="dxa"/>
+            </w:tcMar>
+          </w:tcPr>
+          <w:p>
+            <w:pPr>
+              <w:spacing w:line="240" w:lineRule="auto"/>
+            </w:pPr>
+          </w:p>
+        </w:tc>
+      </w:tr>
+      <w:tr>
+        <w:tc>
+          <w:tcPr>
+            <w:tcW w:w="4680" w:type="dxa"/>
+            <w:tcMar>
+              <w:top w:w="100" w:type="dxa"/>
+              <w:left w:w="100" w:type="dxa"/>
+              <w:bottom w:w="100" w:type="dxa"/>
+              <w:right w:w="100" w:type="dxa"/>
+            </w:tcMar>
+          </w:tcPr>
+          <w:p>
+            <w:pPr>
+              <w:spacing w:line="240" w:lineRule="auto"/>
+            </w:pPr>
+            <w:r>
+              <w:rPr>
+                <w:b/>
+              </w:rPr>
+              <w:t>Preconditions:</w:t>
+            </w:r>
+          </w:p>
+        </w:tc>
+        <w:tc>
+          <w:tcPr>
+            <w:tcW w:w="4680" w:type="dxa"/>
+            <w:tcMar>
+              <w:top w:w="100" w:type="dxa"/>
+              <w:left w:w="100" w:type="dxa"/>
+              <w:bottom w:w="100" w:type="dxa"/>
+              <w:right w:w="100" w:type="dxa"/>
+            </w:tcMar>
+          </w:tcPr>
+          <w:p>
+            <w:pPr>
+              <w:numPr>
+                <w:ilvl w:val="0"/>
+                <w:numId w:val="11"/>
+              </w:numPr>
+              <w:spacing w:line="240" w:lineRule="auto"/>
+              <w:ind w:hanging="360"/>
+              <w:contextualSpacing/>
+            </w:pPr>
+            <w:r>
+              <w:t>Correct actor authenticated in system</w:t>
+            </w:r>
+          </w:p>
+        </w:tc>
+      </w:tr>
+      <w:tr>
+        <w:tc>
+          <w:tcPr>
+            <w:tcW w:w="4680" w:type="dxa"/>
+            <w:tcMar>
+              <w:top w:w="100" w:type="dxa"/>
+              <w:left w:w="100" w:type="dxa"/>
+              <w:bottom w:w="100" w:type="dxa"/>
+              <w:right w:w="100" w:type="dxa"/>
+            </w:tcMar>
+          </w:tcPr>
+          <w:p>
+            <w:pPr>
+              <w:spacing w:line="240" w:lineRule="auto"/>
+            </w:pPr>
+            <w:proofErr w:type="spellStart"/>
+            <w:r>
+              <w:rPr>
+                <w:b/>
+              </w:rPr>
+              <w:t>Postconditions</w:t>
+            </w:r>
+            <w:proofErr w:type="spellEnd"/>
+          </w:p>
+        </w:tc>
+        <w:tc>
+          <w:tcPr>
+            <w:tcW w:w="4680" w:type="dxa"/>
+            <w:tcMar>
+              <w:top w:w="100" w:type="dxa"/>
+              <w:left w:w="100" w:type="dxa"/>
+              <w:bottom w:w="100" w:type="dxa"/>
+              <w:right w:w="100" w:type="dxa"/>
+            </w:tcMar>
+          </w:tcPr>
+          <w:p>
+            <w:pPr>
+              <w:numPr>
+                <w:ilvl w:val="0"/>
+                <w:numId w:val="76"/>
+              </w:numPr>
+              <w:spacing w:line="240" w:lineRule="auto"/>
+              <w:contextualSpacing/>
+            </w:pPr>
+            <w:r>
+              <w:t xml:space="preserve">New </w:t>
+            </w:r>
+            <w:r>
+              <w:t xml:space="preserve"> </w:t>
+            </w:r>
+            <w:r>
+              <w:t>Student Rating</w:t>
+            </w:r>
+            <w:r>
+              <w:t xml:space="preserve"> </w:t>
+            </w:r>
+            <w:r>
+              <w:t>information replaces old information</w:t>
+            </w:r>
+          </w:p>
+        </w:tc>
+      </w:tr>
+      <w:tr>
+        <w:tc>
+          <w:tcPr>
+            <w:tcW w:w="4680" w:type="dxa"/>
+            <w:tcMar>
+              <w:top w:w="100" w:type="dxa"/>
+              <w:left w:w="100" w:type="dxa"/>
+              <w:bottom w:w="100" w:type="dxa"/>
+              <w:right w:w="100" w:type="dxa"/>
+            </w:tcMar>
+          </w:tcPr>
+          <w:p>
+            <w:pPr>
+              <w:spacing w:line="240" w:lineRule="auto"/>
+            </w:pPr>
+            <w:r>
+              <w:rPr>
+                <w:b/>
+              </w:rPr>
+              <w:t>Notes and Issues:</w:t>
+            </w:r>
+          </w:p>
+        </w:tc>
+        <w:tc>
+          <w:tcPr>
+            <w:tcW w:w="4680" w:type="dxa"/>
+            <w:tcMar>
+              <w:top w:w="100" w:type="dxa"/>
+              <w:left w:w="100" w:type="dxa"/>
+              <w:bottom w:w="100" w:type="dxa"/>
+              <w:right w:w="100" w:type="dxa"/>
+            </w:tcMar>
+          </w:tcPr>
+          <w:p>
+            <w:pPr>
+              <w:spacing w:line="240" w:lineRule="auto"/>
+            </w:pPr>
+          </w:p>
+        </w:tc>
+      </w:tr>
+    </w:tbl>
+    <w:p/>
+    <w:tbl>
+      <w:tblPr>
+        <w:tblStyle w:val="aff0"/>
+        <w:tblW w:w="9360" w:type="dxa"/>
+        <w:tblBorders>
+          <w:top w:val="single" w:sz="8" w:space="0" w:color="000000"/>
+          <w:left w:val="single" w:sz="8" w:space="0" w:color="000000"/>
+          <w:bottom w:val="single" w:sz="8" w:space="0" w:color="000000"/>
+          <w:right w:val="single" w:sz="8" w:space="0" w:color="000000"/>
+          <w:insideH w:val="single" w:sz="8" w:space="0" w:color="000000"/>
+          <w:insideV w:val="single" w:sz="8" w:space="0" w:color="000000"/>
+        </w:tblBorders>
+        <w:tblLayout w:type="fixed"/>
+        <w:tblLook w:val="0600" w:firstRow="0" w:lastRow="0" w:firstColumn="0" w:lastColumn="0" w:noHBand="1" w:noVBand="1"/>
+      </w:tblPr>
+      <w:tblGrid>
+        <w:gridCol w:w="4680"/>
+        <w:gridCol w:w="4680"/>
+      </w:tblGrid>
+      <w:tr>
+        <w:tc>
+          <w:tcPr>
+            <w:tcW w:w="4680" w:type="dxa"/>
+            <w:shd w:val="clear" w:color="auto" w:fill="D9D9D9"/>
+            <w:tcMar>
+              <w:top w:w="100" w:type="dxa"/>
+              <w:left w:w="100" w:type="dxa"/>
+              <w:bottom w:w="100" w:type="dxa"/>
+              <w:right w:w="100" w:type="dxa"/>
+            </w:tcMar>
+          </w:tcPr>
+          <w:p>
+            <w:pPr>
+              <w:spacing w:line="240" w:lineRule="auto"/>
+            </w:pPr>
+            <w:r>
+              <w:rPr>
+                <w:b/>
+              </w:rPr>
+              <w:t>Use Case ID:</w:t>
+            </w:r>
+          </w:p>
+        </w:tc>
+        <w:tc>
+          <w:tcPr>
+            <w:tcW w:w="4680" w:type="dxa"/>
+            <w:shd w:val="clear" w:color="auto" w:fill="D9D9D9"/>
+            <w:tcMar>
+              <w:top w:w="100" w:type="dxa"/>
+              <w:left w:w="100" w:type="dxa"/>
+              <w:bottom w:w="100" w:type="dxa"/>
+              <w:right w:w="100" w:type="dxa"/>
+            </w:tcMar>
+          </w:tcPr>
+          <w:p>
+            <w:pPr>
+              <w:spacing w:line="240" w:lineRule="auto"/>
+            </w:pPr>
+            <w:r>
+              <w:t>UC4.7</w:t>
+            </w:r>
+          </w:p>
+        </w:tc>
+      </w:tr>
+      <w:tr>
+        <w:tc>
+          <w:tcPr>
+            <w:tcW w:w="4680" w:type="dxa"/>
+            <w:shd w:val="clear" w:color="auto" w:fill="D9D9D9"/>
+            <w:tcMar>
+              <w:top w:w="100" w:type="dxa"/>
+              <w:left w:w="100" w:type="dxa"/>
+              <w:bottom w:w="100" w:type="dxa"/>
+              <w:right w:w="100" w:type="dxa"/>
+            </w:tcMar>
+          </w:tcPr>
+          <w:p>
+            <w:pPr>
+              <w:spacing w:line="240" w:lineRule="auto"/>
+            </w:pPr>
+            <w:r>
+              <w:rPr>
+                <w:b/>
+              </w:rPr>
+              <w:t>Use Case Name:</w:t>
+            </w:r>
+          </w:p>
+        </w:tc>
+        <w:tc>
+          <w:tcPr>
+            <w:tcW w:w="4680" w:type="dxa"/>
+            <w:shd w:val="clear" w:color="auto" w:fill="D9D9D9"/>
+            <w:tcMar>
+              <w:top w:w="100" w:type="dxa"/>
+              <w:left w:w="100" w:type="dxa"/>
+              <w:bottom w:w="100" w:type="dxa"/>
+              <w:right w:w="100" w:type="dxa"/>
+            </w:tcMar>
+          </w:tcPr>
+          <w:p>
+            <w:pPr>
+              <w:spacing w:line="240" w:lineRule="auto"/>
+            </w:pPr>
+            <w:r>
+              <w:t xml:space="preserve">Delete Student Rating  </w:t>
+            </w:r>
+          </w:p>
+        </w:tc>
+      </w:tr>
+      <w:tr>
+        <w:tc>
+          <w:tcPr>
+            <w:tcW w:w="4680" w:type="dxa"/>
+            <w:tcMar>
+              <w:top w:w="100" w:type="dxa"/>
+              <w:left w:w="100" w:type="dxa"/>
+              <w:bottom w:w="100" w:type="dxa"/>
+              <w:right w:w="100" w:type="dxa"/>
+            </w:tcMar>
+          </w:tcPr>
+          <w:p>
+            <w:pPr>
+              <w:spacing w:line="240" w:lineRule="auto"/>
+            </w:pPr>
+            <w:r>
+              <w:rPr>
+                <w:b/>
+              </w:rPr>
+              <w:t>Actors:</w:t>
+            </w:r>
+          </w:p>
+        </w:tc>
+        <w:tc>
+          <w:tcPr>
+            <w:tcW w:w="4680" w:type="dxa"/>
+            <w:tcMar>
+              <w:top w:w="100" w:type="dxa"/>
+              <w:left w:w="100" w:type="dxa"/>
+              <w:bottom w:w="100" w:type="dxa"/>
+              <w:right w:w="100" w:type="dxa"/>
+            </w:tcMar>
+          </w:tcPr>
+          <w:p>
+            <w:pPr>
+              <w:spacing w:line="240" w:lineRule="auto"/>
+            </w:pPr>
+            <w:r>
+              <w:t>Student</w:t>
+            </w:r>
+          </w:p>
+        </w:tc>
+      </w:tr>
+      <w:tr>
+        <w:tc>
+          <w:tcPr>
+            <w:tcW w:w="4680" w:type="dxa"/>
+            <w:tcMar>
+              <w:top w:w="100" w:type="dxa"/>
+              <w:left w:w="100" w:type="dxa"/>
+              <w:bottom w:w="100" w:type="dxa"/>
+              <w:right w:w="100" w:type="dxa"/>
+            </w:tcMar>
+          </w:tcPr>
+          <w:p>
+            <w:pPr>
+              <w:spacing w:line="240" w:lineRule="auto"/>
+            </w:pPr>
+            <w:r>
+              <w:rPr>
+                <w:b/>
+              </w:rPr>
+              <w:t>Description:</w:t>
+            </w:r>
+          </w:p>
+        </w:tc>
+        <w:tc>
+          <w:tcPr>
+            <w:tcW w:w="4680" w:type="dxa"/>
+            <w:tcMar>
+              <w:top w:w="100" w:type="dxa"/>
+              <w:left w:w="100" w:type="dxa"/>
+              <w:bottom w:w="100" w:type="dxa"/>
+              <w:right w:w="100" w:type="dxa"/>
+            </w:tcMar>
+          </w:tcPr>
+          <w:p>
+            <w:pPr>
+              <w:spacing w:line="240" w:lineRule="auto"/>
+            </w:pPr>
+            <w:r>
+              <w:t>Student Rating information is deleted</w:t>
+            </w:r>
+          </w:p>
+        </w:tc>
+      </w:tr>
+      <w:tr>
+        <w:tc>
+          <w:tcPr>
+            <w:tcW w:w="4680" w:type="dxa"/>
+            <w:tcMar>
+              <w:top w:w="100" w:type="dxa"/>
+              <w:left w:w="100" w:type="dxa"/>
+              <w:bottom w:w="100" w:type="dxa"/>
+              <w:right w:w="100" w:type="dxa"/>
+            </w:tcMar>
+          </w:tcPr>
+          <w:p>
+            <w:pPr>
+              <w:spacing w:line="240" w:lineRule="auto"/>
+            </w:pPr>
+            <w:r>
+              <w:rPr>
+                <w:b/>
+              </w:rPr>
+              <w:t>Trigger: (Optional)</w:t>
+            </w:r>
+          </w:p>
+        </w:tc>
+        <w:tc>
+          <w:tcPr>
+            <w:tcW w:w="4680" w:type="dxa"/>
+            <w:tcMar>
+              <w:top w:w="100" w:type="dxa"/>
+              <w:left w:w="100" w:type="dxa"/>
+              <w:bottom w:w="100" w:type="dxa"/>
+              <w:right w:w="100" w:type="dxa"/>
+            </w:tcMar>
+          </w:tcPr>
+          <w:p>
+            <w:pPr>
+              <w:spacing w:line="240" w:lineRule="auto"/>
+            </w:pPr>
+          </w:p>
+        </w:tc>
+      </w:tr>
+      <w:tr>
+        <w:tc>
+          <w:tcPr>
+            <w:tcW w:w="4680" w:type="dxa"/>
+            <w:tcMar>
+              <w:top w:w="100" w:type="dxa"/>
+              <w:left w:w="100" w:type="dxa"/>
+              <w:bottom w:w="100" w:type="dxa"/>
+              <w:right w:w="100" w:type="dxa"/>
+            </w:tcMar>
+          </w:tcPr>
+          <w:p>
+            <w:pPr>
+              <w:spacing w:line="240" w:lineRule="auto"/>
+            </w:pPr>
+            <w:r>
+              <w:rPr>
+                <w:b/>
+              </w:rPr>
+              <w:t>Preconditions:</w:t>
+            </w:r>
+          </w:p>
+        </w:tc>
+        <w:tc>
+          <w:tcPr>
+            <w:tcW w:w="4680" w:type="dxa"/>
+            <w:tcMar>
+              <w:top w:w="100" w:type="dxa"/>
+              <w:left w:w="100" w:type="dxa"/>
+              <w:bottom w:w="100" w:type="dxa"/>
+              <w:right w:w="100" w:type="dxa"/>
+            </w:tcMar>
+          </w:tcPr>
+          <w:p>
+            <w:pPr>
+              <w:numPr>
+                <w:ilvl w:val="0"/>
+                <w:numId w:val="11"/>
+              </w:numPr>
+              <w:spacing w:line="240" w:lineRule="auto"/>
+              <w:ind w:hanging="360"/>
+              <w:contextualSpacing/>
+            </w:pPr>
+            <w:r>
+              <w:t>Correct actor authenticated in system</w:t>
+            </w:r>
+          </w:p>
+        </w:tc>
+      </w:tr>
+      <w:tr>
+        <w:tc>
+          <w:tcPr>
+            <w:tcW w:w="4680" w:type="dxa"/>
+            <w:tcMar>
+              <w:top w:w="100" w:type="dxa"/>
+              <w:left w:w="100" w:type="dxa"/>
+              <w:bottom w:w="100" w:type="dxa"/>
+              <w:right w:w="100" w:type="dxa"/>
+            </w:tcMar>
+          </w:tcPr>
+          <w:p>
+            <w:pPr>
+              <w:spacing w:line="240" w:lineRule="auto"/>
+            </w:pPr>
+            <w:proofErr w:type="spellStart"/>
+            <w:r>
+              <w:rPr>
+                <w:b/>
+              </w:rPr>
+              <w:t>Postconditions</w:t>
+            </w:r>
+            <w:proofErr w:type="spellEnd"/>
+          </w:p>
+        </w:tc>
+        <w:tc>
+          <w:tcPr>
+            <w:tcW w:w="4680" w:type="dxa"/>
+            <w:tcMar>
+              <w:top w:w="100" w:type="dxa"/>
+              <w:left w:w="100" w:type="dxa"/>
+              <w:bottom w:w="100" w:type="dxa"/>
+              <w:right w:w="100" w:type="dxa"/>
+            </w:tcMar>
+          </w:tcPr>
+          <w:p>
+            <w:pPr>
+              <w:numPr>
+                <w:ilvl w:val="0"/>
+                <w:numId w:val="77"/>
+              </w:numPr>
+              <w:spacing w:line="240" w:lineRule="auto"/>
+              <w:contextualSpacing/>
+            </w:pPr>
+            <w:r>
+              <w:t>Student Rating information no longer exists in database</w:t>
+            </w:r>
+          </w:p>
+        </w:tc>
+      </w:tr>
+      <w:tr>
+        <w:tc>
+          <w:tcPr>
+            <w:tcW w:w="4680" w:type="dxa"/>
+            <w:tcMar>
+              <w:top w:w="100" w:type="dxa"/>
+              <w:left w:w="100" w:type="dxa"/>
+              <w:bottom w:w="100" w:type="dxa"/>
+              <w:right w:w="100" w:type="dxa"/>
+            </w:tcMar>
+          </w:tcPr>
+          <w:p>
+            <w:pPr>
+              <w:spacing w:line="240" w:lineRule="auto"/>
+            </w:pPr>
+            <w:r>
+              <w:rPr>
+                <w:b/>
+              </w:rPr>
+              <w:t>Notes and Issues:</w:t>
+            </w:r>
+          </w:p>
+        </w:tc>
+        <w:tc>
+          <w:tcPr>
+            <w:tcW w:w="4680" w:type="dxa"/>
+            <w:tcMar>
+              <w:top w:w="100" w:type="dxa"/>
+              <w:left w:w="100" w:type="dxa"/>
+              <w:bottom w:w="100" w:type="dxa"/>
+              <w:right w:w="100" w:type="dxa"/>
+            </w:tcMar>
+          </w:tcPr>
+          <w:p>
+            <w:pPr>
+              <w:spacing w:line="240" w:lineRule="auto"/>
+            </w:pPr>
+          </w:p>
+        </w:tc>
+      </w:tr>
+    </w:tbl>
+    <w:p/>
+    <w:p/>
     <w:sectPr>
       <w:pgSz w:w="12240" w:h="15840"/>
       <w:pgMar w:top="1440" w:right="1440" w:bottom="1440" w:left="1440" w:header="720" w:footer="720" w:gutter="0"/>
@@ -31120,119 +31219,6 @@
     </w:lvl>
   </w:abstractNum>
   <w:abstractNum w:abstractNumId="31">
-    <w:nsid w:val="327E3EB6"/>
-    <w:multiLevelType w:val="multilevel"/>
-    <w:tmpl w:val="3D3A374A"/>
-    <w:lvl w:ilvl="0">
-      <w:start w:val="1"/>
-      <w:numFmt w:val="decimal"/>
-      <w:lvlText w:val="%1."/>
-      <w:lvlJc w:val="left"/>
-      <w:pPr>
-        <w:ind w:left="0" w:firstLine="360"/>
-      </w:pPr>
-      <w:rPr>
-        <w:u w:val="none"/>
-      </w:rPr>
-    </w:lvl>
-    <w:lvl w:ilvl="1">
-      <w:start w:val="1"/>
-      <w:numFmt w:val="lowerLetter"/>
-      <w:lvlText w:val="%2."/>
-      <w:lvlJc w:val="left"/>
-      <w:pPr>
-        <w:ind w:left="720" w:firstLine="1080"/>
-      </w:pPr>
-      <w:rPr>
-        <w:u w:val="none"/>
-      </w:rPr>
-    </w:lvl>
-    <w:lvl w:ilvl="2">
-      <w:start w:val="1"/>
-      <w:numFmt w:val="lowerRoman"/>
-      <w:lvlText w:val="%3."/>
-      <w:lvlJc w:val="right"/>
-      <w:pPr>
-        <w:ind w:left="1440" w:firstLine="1800"/>
-      </w:pPr>
-      <w:rPr>
-        <w:u w:val="none"/>
-      </w:rPr>
-    </w:lvl>
-    <w:lvl w:ilvl="3">
-      <w:start w:val="1"/>
-      <w:numFmt w:val="decimal"/>
-      <w:lvlText w:val="%4."/>
-      <w:lvlJc w:val="left"/>
-      <w:pPr>
-        <w:ind w:left="2160" w:firstLine="2520"/>
-      </w:pPr>
-      <w:rPr>
-        <w:u w:val="none"/>
-      </w:rPr>
-    </w:lvl>
-    <w:lvl w:ilvl="4">
-      <w:start w:val="1"/>
-      <w:numFmt w:val="lowerLetter"/>
-      <w:lvlText w:val="%5."/>
-      <w:lvlJc w:val="left"/>
-      <w:pPr>
-        <w:ind w:left="2880" w:firstLine="3240"/>
-      </w:pPr>
-      <w:rPr>
-        <w:u w:val="none"/>
-      </w:rPr>
-    </w:lvl>
-    <w:lvl w:ilvl="5">
-      <w:start w:val="1"/>
-      <w:numFmt w:val="lowerRoman"/>
-      <w:lvlText w:val="%6."/>
-      <w:lvlJc w:val="right"/>
-      <w:pPr>
-        <w:ind w:left="3600" w:firstLine="3960"/>
-      </w:pPr>
-      <w:rPr>
-        <w:u w:val="none"/>
-      </w:rPr>
-    </w:lvl>
-    <w:lvl w:ilvl="6">
-      <w:start w:val="1"/>
-      <w:numFmt w:val="decimal"/>
-      <w:lvlText w:val="%7."/>
-      <w:lvlJc w:val="left"/>
-      <w:pPr>
-        <w:ind w:left="4320" w:firstLine="4680"/>
-      </w:pPr>
-      <w:rPr>
-        <w:u w:val="none"/>
-      </w:rPr>
-    </w:lvl>
-    <w:lvl w:ilvl="7">
-      <w:start w:val="1"/>
-      <w:numFmt w:val="lowerLetter"/>
-      <w:lvlText w:val="%8."/>
-      <w:lvlJc w:val="left"/>
-      <w:pPr>
-        <w:ind w:left="5040" w:firstLine="5400"/>
-      </w:pPr>
-      <w:rPr>
-        <w:u w:val="none"/>
-      </w:rPr>
-    </w:lvl>
-    <w:lvl w:ilvl="8">
-      <w:start w:val="1"/>
-      <w:numFmt w:val="lowerRoman"/>
-      <w:lvlText w:val="%9."/>
-      <w:lvlJc w:val="right"/>
-      <w:pPr>
-        <w:ind w:left="5760" w:firstLine="6120"/>
-      </w:pPr>
-      <w:rPr>
-        <w:u w:val="none"/>
-      </w:rPr>
-    </w:lvl>
-  </w:abstractNum>
-  <w:abstractNum w:abstractNumId="32">
     <w:nsid w:val="35B47548"/>
     <w:multiLevelType w:val="multilevel"/>
     <w:tmpl w:val="4536BEB6"/>
@@ -31345,7 +31331,7 @@
       </w:rPr>
     </w:lvl>
   </w:abstractNum>
-  <w:abstractNum w:abstractNumId="33">
+  <w:abstractNum w:abstractNumId="32">
     <w:nsid w:val="35BB10B3"/>
     <w:multiLevelType w:val="multilevel"/>
     <w:tmpl w:val="29589AD8"/>
@@ -31458,7 +31444,7 @@
       </w:rPr>
     </w:lvl>
   </w:abstractNum>
-  <w:abstractNum w:abstractNumId="34">
+  <w:abstractNum w:abstractNumId="33">
     <w:nsid w:val="381378D6"/>
     <w:multiLevelType w:val="multilevel"/>
     <w:tmpl w:val="D0EA1786"/>
@@ -31571,7 +31557,7 @@
       </w:rPr>
     </w:lvl>
   </w:abstractNum>
-  <w:abstractNum w:abstractNumId="35">
+  <w:abstractNum w:abstractNumId="34">
     <w:nsid w:val="38D63C2E"/>
     <w:multiLevelType w:val="multilevel"/>
     <w:tmpl w:val="D27ECD2C"/>
@@ -31684,7 +31670,7 @@
       </w:rPr>
     </w:lvl>
   </w:abstractNum>
-  <w:abstractNum w:abstractNumId="36">
+  <w:abstractNum w:abstractNumId="35">
     <w:nsid w:val="3A5A3FB7"/>
     <w:multiLevelType w:val="multilevel"/>
     <w:tmpl w:val="C99A9BAA"/>
@@ -31797,7 +31783,7 @@
       </w:rPr>
     </w:lvl>
   </w:abstractNum>
-  <w:abstractNum w:abstractNumId="37">
+  <w:abstractNum w:abstractNumId="36">
     <w:nsid w:val="3BD16F3E"/>
     <w:multiLevelType w:val="multilevel"/>
     <w:tmpl w:val="2F30C762"/>
@@ -31919,7 +31905,7 @@
       </w:rPr>
     </w:lvl>
   </w:abstractNum>
-  <w:abstractNum w:abstractNumId="38">
+  <w:abstractNum w:abstractNumId="37">
     <w:nsid w:val="3C7E6A03"/>
     <w:multiLevelType w:val="multilevel"/>
     <w:tmpl w:val="8E12B540"/>
@@ -32032,7 +32018,7 @@
       </w:rPr>
     </w:lvl>
   </w:abstractNum>
-  <w:abstractNum w:abstractNumId="39">
+  <w:abstractNum w:abstractNumId="38">
     <w:nsid w:val="3FFC6635"/>
     <w:multiLevelType w:val="multilevel"/>
     <w:tmpl w:val="3D3A374A"/>
@@ -32139,6 +32125,119 @@
       <w:lvlJc w:val="right"/>
       <w:pPr>
         <w:ind w:left="5760" w:firstLine="6120"/>
+      </w:pPr>
+      <w:rPr>
+        <w:u w:val="none"/>
+      </w:rPr>
+    </w:lvl>
+  </w:abstractNum>
+  <w:abstractNum w:abstractNumId="39">
+    <w:nsid w:val="415D580F"/>
+    <w:multiLevelType w:val="multilevel"/>
+    <w:tmpl w:val="3B0EEBF8"/>
+    <w:lvl w:ilvl="0">
+      <w:start w:val="1"/>
+      <w:numFmt w:val="decimal"/>
+      <w:lvlText w:val="%1."/>
+      <w:lvlJc w:val="left"/>
+      <w:pPr>
+        <w:ind w:left="720" w:firstLine="360"/>
+      </w:pPr>
+      <w:rPr>
+        <w:u w:val="none"/>
+      </w:rPr>
+    </w:lvl>
+    <w:lvl w:ilvl="1">
+      <w:start w:val="1"/>
+      <w:numFmt w:val="lowerLetter"/>
+      <w:lvlText w:val="%2."/>
+      <w:lvlJc w:val="left"/>
+      <w:pPr>
+        <w:ind w:left="1440" w:firstLine="1080"/>
+      </w:pPr>
+      <w:rPr>
+        <w:u w:val="none"/>
+      </w:rPr>
+    </w:lvl>
+    <w:lvl w:ilvl="2">
+      <w:start w:val="1"/>
+      <w:numFmt w:val="lowerRoman"/>
+      <w:lvlText w:val="%3."/>
+      <w:lvlJc w:val="right"/>
+      <w:pPr>
+        <w:ind w:left="2160" w:firstLine="1800"/>
+      </w:pPr>
+      <w:rPr>
+        <w:u w:val="none"/>
+      </w:rPr>
+    </w:lvl>
+    <w:lvl w:ilvl="3">
+      <w:start w:val="1"/>
+      <w:numFmt w:val="decimal"/>
+      <w:lvlText w:val="%4."/>
+      <w:lvlJc w:val="left"/>
+      <w:pPr>
+        <w:ind w:left="2880" w:firstLine="2520"/>
+      </w:pPr>
+      <w:rPr>
+        <w:u w:val="none"/>
+      </w:rPr>
+    </w:lvl>
+    <w:lvl w:ilvl="4">
+      <w:start w:val="1"/>
+      <w:numFmt w:val="lowerLetter"/>
+      <w:lvlText w:val="%5."/>
+      <w:lvlJc w:val="left"/>
+      <w:pPr>
+        <w:ind w:left="3600" w:firstLine="3240"/>
+      </w:pPr>
+      <w:rPr>
+        <w:u w:val="none"/>
+      </w:rPr>
+    </w:lvl>
+    <w:lvl w:ilvl="5">
+      <w:start w:val="1"/>
+      <w:numFmt w:val="lowerRoman"/>
+      <w:lvlText w:val="%6."/>
+      <w:lvlJc w:val="right"/>
+      <w:pPr>
+        <w:ind w:left="4320" w:firstLine="3960"/>
+      </w:pPr>
+      <w:rPr>
+        <w:u w:val="none"/>
+      </w:rPr>
+    </w:lvl>
+    <w:lvl w:ilvl="6">
+      <w:start w:val="1"/>
+      <w:numFmt w:val="decimal"/>
+      <w:lvlText w:val="%7."/>
+      <w:lvlJc w:val="left"/>
+      <w:pPr>
+        <w:ind w:left="5040" w:firstLine="4680"/>
+      </w:pPr>
+      <w:rPr>
+        <w:u w:val="none"/>
+      </w:rPr>
+    </w:lvl>
+    <w:lvl w:ilvl="7">
+      <w:start w:val="1"/>
+      <w:numFmt w:val="lowerLetter"/>
+      <w:lvlText w:val="%8."/>
+      <w:lvlJc w:val="left"/>
+      <w:pPr>
+        <w:ind w:left="5760" w:firstLine="5400"/>
+      </w:pPr>
+      <w:rPr>
+        <w:u w:val="none"/>
+      </w:rPr>
+    </w:lvl>
+    <w:lvl w:ilvl="8">
+      <w:start w:val="1"/>
+      <w:numFmt w:val="lowerRoman"/>
+      <w:lvlText w:val="%9."/>
+      <w:lvlJc w:val="right"/>
+      <w:pPr>
+        <w:ind w:left="6480" w:firstLine="6120"/>
       </w:pPr>
       <w:rPr>
         <w:u w:val="none"/>
@@ -32598,6 +32697,119 @@
     </w:lvl>
   </w:abstractNum>
   <w:abstractNum w:abstractNumId="44">
+    <w:nsid w:val="47CA5FE3"/>
+    <w:multiLevelType w:val="multilevel"/>
+    <w:tmpl w:val="4536BEB6"/>
+    <w:lvl w:ilvl="0">
+      <w:start w:val="1"/>
+      <w:numFmt w:val="decimal"/>
+      <w:lvlText w:val="%1."/>
+      <w:lvlJc w:val="left"/>
+      <w:pPr>
+        <w:ind w:left="720" w:firstLine="360"/>
+      </w:pPr>
+      <w:rPr>
+        <w:u w:val="none"/>
+      </w:rPr>
+    </w:lvl>
+    <w:lvl w:ilvl="1">
+      <w:start w:val="1"/>
+      <w:numFmt w:val="lowerLetter"/>
+      <w:lvlText w:val="%2."/>
+      <w:lvlJc w:val="left"/>
+      <w:pPr>
+        <w:ind w:left="1440" w:firstLine="1080"/>
+      </w:pPr>
+      <w:rPr>
+        <w:u w:val="none"/>
+      </w:rPr>
+    </w:lvl>
+    <w:lvl w:ilvl="2">
+      <w:start w:val="1"/>
+      <w:numFmt w:val="lowerRoman"/>
+      <w:lvlText w:val="%3."/>
+      <w:lvlJc w:val="right"/>
+      <w:pPr>
+        <w:ind w:left="2160" w:firstLine="1800"/>
+      </w:pPr>
+      <w:rPr>
+        <w:u w:val="none"/>
+      </w:rPr>
+    </w:lvl>
+    <w:lvl w:ilvl="3">
+      <w:start w:val="1"/>
+      <w:numFmt w:val="decimal"/>
+      <w:lvlText w:val="%4."/>
+      <w:lvlJc w:val="left"/>
+      <w:pPr>
+        <w:ind w:left="2880" w:firstLine="2520"/>
+      </w:pPr>
+      <w:rPr>
+        <w:u w:val="none"/>
+      </w:rPr>
+    </w:lvl>
+    <w:lvl w:ilvl="4">
+      <w:start w:val="1"/>
+      <w:numFmt w:val="lowerLetter"/>
+      <w:lvlText w:val="%5."/>
+      <w:lvlJc w:val="left"/>
+      <w:pPr>
+        <w:ind w:left="3600" w:firstLine="3240"/>
+      </w:pPr>
+      <w:rPr>
+        <w:u w:val="none"/>
+      </w:rPr>
+    </w:lvl>
+    <w:lvl w:ilvl="5">
+      <w:start w:val="1"/>
+      <w:numFmt w:val="lowerRoman"/>
+      <w:lvlText w:val="%6."/>
+      <w:lvlJc w:val="right"/>
+      <w:pPr>
+        <w:ind w:left="4320" w:firstLine="3960"/>
+      </w:pPr>
+      <w:rPr>
+        <w:u w:val="none"/>
+      </w:rPr>
+    </w:lvl>
+    <w:lvl w:ilvl="6">
+      <w:start w:val="1"/>
+      <w:numFmt w:val="decimal"/>
+      <w:lvlText w:val="%7."/>
+      <w:lvlJc w:val="left"/>
+      <w:pPr>
+        <w:ind w:left="5040" w:firstLine="4680"/>
+      </w:pPr>
+      <w:rPr>
+        <w:u w:val="none"/>
+      </w:rPr>
+    </w:lvl>
+    <w:lvl w:ilvl="7">
+      <w:start w:val="1"/>
+      <w:numFmt w:val="lowerLetter"/>
+      <w:lvlText w:val="%8."/>
+      <w:lvlJc w:val="left"/>
+      <w:pPr>
+        <w:ind w:left="5760" w:firstLine="5400"/>
+      </w:pPr>
+      <w:rPr>
+        <w:u w:val="none"/>
+      </w:rPr>
+    </w:lvl>
+    <w:lvl w:ilvl="8">
+      <w:start w:val="1"/>
+      <w:numFmt w:val="lowerRoman"/>
+      <w:lvlText w:val="%9."/>
+      <w:lvlJc w:val="right"/>
+      <w:pPr>
+        <w:ind w:left="6480" w:firstLine="6120"/>
+      </w:pPr>
+      <w:rPr>
+        <w:u w:val="none"/>
+      </w:rPr>
+    </w:lvl>
+  </w:abstractNum>
+  <w:abstractNum w:abstractNumId="45">
     <w:nsid w:val="47EE497A"/>
     <w:multiLevelType w:val="multilevel"/>
     <w:tmpl w:val="4536BEB6"/>
@@ -32710,7 +32922,7 @@
       </w:rPr>
     </w:lvl>
   </w:abstractNum>
-  <w:abstractNum w:abstractNumId="45">
+  <w:abstractNum w:abstractNumId="46">
     <w:nsid w:val="4A572540"/>
     <w:multiLevelType w:val="multilevel"/>
     <w:tmpl w:val="954C2210"/>
@@ -32823,7 +33035,7 @@
       </w:rPr>
     </w:lvl>
   </w:abstractNum>
-  <w:abstractNum w:abstractNumId="46">
+  <w:abstractNum w:abstractNumId="47">
     <w:nsid w:val="507C684A"/>
     <w:multiLevelType w:val="multilevel"/>
     <w:tmpl w:val="29589AD8"/>
@@ -32936,7 +33148,7 @@
       </w:rPr>
     </w:lvl>
   </w:abstractNum>
-  <w:abstractNum w:abstractNumId="47">
+  <w:abstractNum w:abstractNumId="48">
     <w:nsid w:val="50F163E5"/>
     <w:multiLevelType w:val="multilevel"/>
     <w:tmpl w:val="4EBA9D0E"/>
@@ -33049,7 +33261,7 @@
       </w:rPr>
     </w:lvl>
   </w:abstractNum>
-  <w:abstractNum w:abstractNumId="48">
+  <w:abstractNum w:abstractNumId="49">
     <w:nsid w:val="5298665E"/>
     <w:multiLevelType w:val="multilevel"/>
     <w:tmpl w:val="3D3A374A"/>
@@ -33162,7 +33374,7 @@
       </w:rPr>
     </w:lvl>
   </w:abstractNum>
-  <w:abstractNum w:abstractNumId="49">
+  <w:abstractNum w:abstractNumId="50">
     <w:nsid w:val="53302FE1"/>
     <w:multiLevelType w:val="multilevel"/>
     <w:tmpl w:val="15B647FE"/>
@@ -33275,7 +33487,7 @@
       </w:rPr>
     </w:lvl>
   </w:abstractNum>
-  <w:abstractNum w:abstractNumId="50">
+  <w:abstractNum w:abstractNumId="51">
     <w:nsid w:val="53EA7C67"/>
     <w:multiLevelType w:val="multilevel"/>
     <w:tmpl w:val="B9F22C2A"/>
@@ -33388,7 +33600,7 @@
       </w:rPr>
     </w:lvl>
   </w:abstractNum>
-  <w:abstractNum w:abstractNumId="51">
+  <w:abstractNum w:abstractNumId="52">
     <w:nsid w:val="54197839"/>
     <w:multiLevelType w:val="multilevel"/>
     <w:tmpl w:val="D62A97A6"/>
@@ -33501,7 +33713,7 @@
       </w:rPr>
     </w:lvl>
   </w:abstractNum>
-  <w:abstractNum w:abstractNumId="52">
+  <w:abstractNum w:abstractNumId="53">
     <w:nsid w:val="54E812B6"/>
     <w:multiLevelType w:val="multilevel"/>
     <w:tmpl w:val="F8FA36F2"/>
@@ -33614,7 +33826,7 @@
       </w:rPr>
     </w:lvl>
   </w:abstractNum>
-  <w:abstractNum w:abstractNumId="53">
+  <w:abstractNum w:abstractNumId="54">
     <w:nsid w:val="59D74FF1"/>
     <w:multiLevelType w:val="multilevel"/>
     <w:tmpl w:val="2208CFD6"/>
@@ -33721,119 +33933,6 @@
       <w:lvlJc w:val="right"/>
       <w:pPr>
         <w:ind w:left="6480" w:firstLine="6120"/>
-      </w:pPr>
-      <w:rPr>
-        <w:u w:val="none"/>
-      </w:rPr>
-    </w:lvl>
-  </w:abstractNum>
-  <w:abstractNum w:abstractNumId="54">
-    <w:nsid w:val="59D870B2"/>
-    <w:multiLevelType w:val="multilevel"/>
-    <w:tmpl w:val="CF988B56"/>
-    <w:lvl w:ilvl="0">
-      <w:start w:val="1"/>
-      <w:numFmt w:val="decimal"/>
-      <w:lvlText w:val="%1."/>
-      <w:lvlJc w:val="left"/>
-      <w:pPr>
-        <w:ind w:left="0" w:firstLine="360"/>
-      </w:pPr>
-      <w:rPr>
-        <w:u w:val="none"/>
-      </w:rPr>
-    </w:lvl>
-    <w:lvl w:ilvl="1">
-      <w:start w:val="1"/>
-      <w:numFmt w:val="lowerLetter"/>
-      <w:lvlText w:val="%2."/>
-      <w:lvlJc w:val="left"/>
-      <w:pPr>
-        <w:ind w:left="720" w:firstLine="1080"/>
-      </w:pPr>
-      <w:rPr>
-        <w:u w:val="none"/>
-      </w:rPr>
-    </w:lvl>
-    <w:lvl w:ilvl="2">
-      <w:start w:val="1"/>
-      <w:numFmt w:val="lowerRoman"/>
-      <w:lvlText w:val="%3."/>
-      <w:lvlJc w:val="right"/>
-      <w:pPr>
-        <w:ind w:left="1440" w:firstLine="1800"/>
-      </w:pPr>
-      <w:rPr>
-        <w:u w:val="none"/>
-      </w:rPr>
-    </w:lvl>
-    <w:lvl w:ilvl="3">
-      <w:start w:val="1"/>
-      <w:numFmt w:val="decimal"/>
-      <w:lvlText w:val="%4."/>
-      <w:lvlJc w:val="left"/>
-      <w:pPr>
-        <w:ind w:left="2160" w:firstLine="2520"/>
-      </w:pPr>
-      <w:rPr>
-        <w:u w:val="none"/>
-      </w:rPr>
-    </w:lvl>
-    <w:lvl w:ilvl="4">
-      <w:start w:val="1"/>
-      <w:numFmt w:val="lowerLetter"/>
-      <w:lvlText w:val="%5."/>
-      <w:lvlJc w:val="left"/>
-      <w:pPr>
-        <w:ind w:left="2880" w:firstLine="3240"/>
-      </w:pPr>
-      <w:rPr>
-        <w:u w:val="none"/>
-      </w:rPr>
-    </w:lvl>
-    <w:lvl w:ilvl="5">
-      <w:start w:val="1"/>
-      <w:numFmt w:val="lowerRoman"/>
-      <w:lvlText w:val="%6."/>
-      <w:lvlJc w:val="right"/>
-      <w:pPr>
-        <w:ind w:left="3600" w:firstLine="3960"/>
-      </w:pPr>
-      <w:rPr>
-        <w:u w:val="none"/>
-      </w:rPr>
-    </w:lvl>
-    <w:lvl w:ilvl="6">
-      <w:start w:val="1"/>
-      <w:numFmt w:val="decimal"/>
-      <w:lvlText w:val="%7."/>
-      <w:lvlJc w:val="left"/>
-      <w:pPr>
-        <w:ind w:left="4320" w:firstLine="4680"/>
-      </w:pPr>
-      <w:rPr>
-        <w:u w:val="none"/>
-      </w:rPr>
-    </w:lvl>
-    <w:lvl w:ilvl="7">
-      <w:start w:val="1"/>
-      <w:numFmt w:val="lowerLetter"/>
-      <w:lvlText w:val="%8."/>
-      <w:lvlJc w:val="left"/>
-      <w:pPr>
-        <w:ind w:left="5040" w:firstLine="5400"/>
-      </w:pPr>
-      <w:rPr>
-        <w:u w:val="none"/>
-      </w:rPr>
-    </w:lvl>
-    <w:lvl w:ilvl="8">
-      <w:start w:val="1"/>
-      <w:numFmt w:val="lowerRoman"/>
-      <w:lvlText w:val="%9."/>
-      <w:lvlJc w:val="right"/>
-      <w:pPr>
-        <w:ind w:left="5760" w:firstLine="6120"/>
       </w:pPr>
       <w:rPr>
         <w:u w:val="none"/>
@@ -34519,6 +34618,119 @@
     </w:lvl>
   </w:abstractNum>
   <w:abstractNum w:abstractNumId="61">
+    <w:nsid w:val="62D26CDB"/>
+    <w:multiLevelType w:val="multilevel"/>
+    <w:tmpl w:val="29589AD8"/>
+    <w:lvl w:ilvl="0">
+      <w:start w:val="1"/>
+      <w:numFmt w:val="decimal"/>
+      <w:lvlText w:val="%1."/>
+      <w:lvlJc w:val="left"/>
+      <w:pPr>
+        <w:ind w:left="0" w:firstLine="360"/>
+      </w:pPr>
+      <w:rPr>
+        <w:u w:val="none"/>
+      </w:rPr>
+    </w:lvl>
+    <w:lvl w:ilvl="1">
+      <w:start w:val="1"/>
+      <w:numFmt w:val="lowerLetter"/>
+      <w:lvlText w:val="%2."/>
+      <w:lvlJc w:val="left"/>
+      <w:pPr>
+        <w:ind w:left="720" w:firstLine="1080"/>
+      </w:pPr>
+      <w:rPr>
+        <w:u w:val="none"/>
+      </w:rPr>
+    </w:lvl>
+    <w:lvl w:ilvl="2">
+      <w:start w:val="1"/>
+      <w:numFmt w:val="lowerRoman"/>
+      <w:lvlText w:val="%3."/>
+      <w:lvlJc w:val="right"/>
+      <w:pPr>
+        <w:ind w:left="1440" w:firstLine="1800"/>
+      </w:pPr>
+      <w:rPr>
+        <w:u w:val="none"/>
+      </w:rPr>
+    </w:lvl>
+    <w:lvl w:ilvl="3">
+      <w:start w:val="1"/>
+      <w:numFmt w:val="decimal"/>
+      <w:lvlText w:val="%4."/>
+      <w:lvlJc w:val="left"/>
+      <w:pPr>
+        <w:ind w:left="2160" w:firstLine="2520"/>
+      </w:pPr>
+      <w:rPr>
+        <w:u w:val="none"/>
+      </w:rPr>
+    </w:lvl>
+    <w:lvl w:ilvl="4">
+      <w:start w:val="1"/>
+      <w:numFmt w:val="lowerLetter"/>
+      <w:lvlText w:val="%5."/>
+      <w:lvlJc w:val="left"/>
+      <w:pPr>
+        <w:ind w:left="2880" w:firstLine="3240"/>
+      </w:pPr>
+      <w:rPr>
+        <w:u w:val="none"/>
+      </w:rPr>
+    </w:lvl>
+    <w:lvl w:ilvl="5">
+      <w:start w:val="1"/>
+      <w:numFmt w:val="lowerRoman"/>
+      <w:lvlText w:val="%6."/>
+      <w:lvlJc w:val="right"/>
+      <w:pPr>
+        <w:ind w:left="3600" w:firstLine="3960"/>
+      </w:pPr>
+      <w:rPr>
+        <w:u w:val="none"/>
+      </w:rPr>
+    </w:lvl>
+    <w:lvl w:ilvl="6">
+      <w:start w:val="1"/>
+      <w:numFmt w:val="decimal"/>
+      <w:lvlText w:val="%7."/>
+      <w:lvlJc w:val="left"/>
+      <w:pPr>
+        <w:ind w:left="4320" w:firstLine="4680"/>
+      </w:pPr>
+      <w:rPr>
+        <w:u w:val="none"/>
+      </w:rPr>
+    </w:lvl>
+    <w:lvl w:ilvl="7">
+      <w:start w:val="1"/>
+      <w:numFmt w:val="lowerLetter"/>
+      <w:lvlText w:val="%8."/>
+      <w:lvlJc w:val="left"/>
+      <w:pPr>
+        <w:ind w:left="5040" w:firstLine="5400"/>
+      </w:pPr>
+      <w:rPr>
+        <w:u w:val="none"/>
+      </w:rPr>
+    </w:lvl>
+    <w:lvl w:ilvl="8">
+      <w:start w:val="1"/>
+      <w:numFmt w:val="lowerRoman"/>
+      <w:lvlText w:val="%9."/>
+      <w:lvlJc w:val="right"/>
+      <w:pPr>
+        <w:ind w:left="5760" w:firstLine="6120"/>
+      </w:pPr>
+      <w:rPr>
+        <w:u w:val="none"/>
+      </w:rPr>
+    </w:lvl>
+  </w:abstractNum>
+  <w:abstractNum w:abstractNumId="62">
     <w:nsid w:val="62E06E19"/>
     <w:multiLevelType w:val="multilevel"/>
     <w:tmpl w:val="03A05DCC"/>
@@ -34631,7 +34843,7 @@
       </w:rPr>
     </w:lvl>
   </w:abstractNum>
-  <w:abstractNum w:abstractNumId="62">
+  <w:abstractNum w:abstractNumId="63">
     <w:nsid w:val="63243366"/>
     <w:multiLevelType w:val="multilevel"/>
     <w:tmpl w:val="233CFDF2"/>
@@ -34744,7 +34956,7 @@
       </w:rPr>
     </w:lvl>
   </w:abstractNum>
-  <w:abstractNum w:abstractNumId="63">
+  <w:abstractNum w:abstractNumId="64">
     <w:nsid w:val="645154AE"/>
     <w:multiLevelType w:val="multilevel"/>
     <w:tmpl w:val="29589AD8"/>
@@ -34857,7 +35069,7 @@
       </w:rPr>
     </w:lvl>
   </w:abstractNum>
-  <w:abstractNum w:abstractNumId="64">
+  <w:abstractNum w:abstractNumId="65">
     <w:nsid w:val="68FC6185"/>
     <w:multiLevelType w:val="multilevel"/>
     <w:tmpl w:val="03762486"/>
@@ -34970,7 +35182,7 @@
       </w:rPr>
     </w:lvl>
   </w:abstractNum>
-  <w:abstractNum w:abstractNumId="65">
+  <w:abstractNum w:abstractNumId="66">
     <w:nsid w:val="69220720"/>
     <w:multiLevelType w:val="multilevel"/>
     <w:tmpl w:val="0EF4299C"/>
@@ -35083,233 +35295,7 @@
       </w:rPr>
     </w:lvl>
   </w:abstractNum>
-  <w:abstractNum w:abstractNumId="66">
-    <w:nsid w:val="6B462E05"/>
-    <w:multiLevelType w:val="multilevel"/>
-    <w:tmpl w:val="03A05DCC"/>
-    <w:lvl w:ilvl="0">
-      <w:start w:val="1"/>
-      <w:numFmt w:val="decimal"/>
-      <w:lvlText w:val="%1."/>
-      <w:lvlJc w:val="left"/>
-      <w:pPr>
-        <w:ind w:left="0" w:firstLine="360"/>
-      </w:pPr>
-      <w:rPr>
-        <w:u w:val="none"/>
-      </w:rPr>
-    </w:lvl>
-    <w:lvl w:ilvl="1">
-      <w:start w:val="1"/>
-      <w:numFmt w:val="lowerLetter"/>
-      <w:lvlText w:val="%2."/>
-      <w:lvlJc w:val="left"/>
-      <w:pPr>
-        <w:ind w:left="720" w:firstLine="1080"/>
-      </w:pPr>
-      <w:rPr>
-        <w:u w:val="none"/>
-      </w:rPr>
-    </w:lvl>
-    <w:lvl w:ilvl="2">
-      <w:start w:val="1"/>
-      <w:numFmt w:val="lowerRoman"/>
-      <w:lvlText w:val="%3."/>
-      <w:lvlJc w:val="right"/>
-      <w:pPr>
-        <w:ind w:left="1440" w:firstLine="1800"/>
-      </w:pPr>
-      <w:rPr>
-        <w:u w:val="none"/>
-      </w:rPr>
-    </w:lvl>
-    <w:lvl w:ilvl="3">
-      <w:start w:val="1"/>
-      <w:numFmt w:val="decimal"/>
-      <w:lvlText w:val="%4."/>
-      <w:lvlJc w:val="left"/>
-      <w:pPr>
-        <w:ind w:left="2160" w:firstLine="2520"/>
-      </w:pPr>
-      <w:rPr>
-        <w:u w:val="none"/>
-      </w:rPr>
-    </w:lvl>
-    <w:lvl w:ilvl="4">
-      <w:start w:val="1"/>
-      <w:numFmt w:val="lowerLetter"/>
-      <w:lvlText w:val="%5."/>
-      <w:lvlJc w:val="left"/>
-      <w:pPr>
-        <w:ind w:left="2880" w:firstLine="3240"/>
-      </w:pPr>
-      <w:rPr>
-        <w:u w:val="none"/>
-      </w:rPr>
-    </w:lvl>
-    <w:lvl w:ilvl="5">
-      <w:start w:val="1"/>
-      <w:numFmt w:val="lowerRoman"/>
-      <w:lvlText w:val="%6."/>
-      <w:lvlJc w:val="right"/>
-      <w:pPr>
-        <w:ind w:left="3600" w:firstLine="3960"/>
-      </w:pPr>
-      <w:rPr>
-        <w:u w:val="none"/>
-      </w:rPr>
-    </w:lvl>
-    <w:lvl w:ilvl="6">
-      <w:start w:val="1"/>
-      <w:numFmt w:val="decimal"/>
-      <w:lvlText w:val="%7."/>
-      <w:lvlJc w:val="left"/>
-      <w:pPr>
-        <w:ind w:left="4320" w:firstLine="4680"/>
-      </w:pPr>
-      <w:rPr>
-        <w:u w:val="none"/>
-      </w:rPr>
-    </w:lvl>
-    <w:lvl w:ilvl="7">
-      <w:start w:val="1"/>
-      <w:numFmt w:val="lowerLetter"/>
-      <w:lvlText w:val="%8."/>
-      <w:lvlJc w:val="left"/>
-      <w:pPr>
-        <w:ind w:left="5040" w:firstLine="5400"/>
-      </w:pPr>
-      <w:rPr>
-        <w:u w:val="none"/>
-      </w:rPr>
-    </w:lvl>
-    <w:lvl w:ilvl="8">
-      <w:start w:val="1"/>
-      <w:numFmt w:val="lowerRoman"/>
-      <w:lvlText w:val="%9."/>
-      <w:lvlJc w:val="right"/>
-      <w:pPr>
-        <w:ind w:left="5760" w:firstLine="6120"/>
-      </w:pPr>
-      <w:rPr>
-        <w:u w:val="none"/>
-      </w:rPr>
-    </w:lvl>
-  </w:abstractNum>
   <w:abstractNum w:abstractNumId="67">
-    <w:nsid w:val="6B7A684A"/>
-    <w:multiLevelType w:val="multilevel"/>
-    <w:tmpl w:val="29589AD8"/>
-    <w:lvl w:ilvl="0">
-      <w:start w:val="1"/>
-      <w:numFmt w:val="decimal"/>
-      <w:lvlText w:val="%1."/>
-      <w:lvlJc w:val="left"/>
-      <w:pPr>
-        <w:ind w:left="0" w:firstLine="360"/>
-      </w:pPr>
-      <w:rPr>
-        <w:u w:val="none"/>
-      </w:rPr>
-    </w:lvl>
-    <w:lvl w:ilvl="1">
-      <w:start w:val="1"/>
-      <w:numFmt w:val="lowerLetter"/>
-      <w:lvlText w:val="%2."/>
-      <w:lvlJc w:val="left"/>
-      <w:pPr>
-        <w:ind w:left="720" w:firstLine="1080"/>
-      </w:pPr>
-      <w:rPr>
-        <w:u w:val="none"/>
-      </w:rPr>
-    </w:lvl>
-    <w:lvl w:ilvl="2">
-      <w:start w:val="1"/>
-      <w:numFmt w:val="lowerRoman"/>
-      <w:lvlText w:val="%3."/>
-      <w:lvlJc w:val="right"/>
-      <w:pPr>
-        <w:ind w:left="1440" w:firstLine="1800"/>
-      </w:pPr>
-      <w:rPr>
-        <w:u w:val="none"/>
-      </w:rPr>
-    </w:lvl>
-    <w:lvl w:ilvl="3">
-      <w:start w:val="1"/>
-      <w:numFmt w:val="decimal"/>
-      <w:lvlText w:val="%4."/>
-      <w:lvlJc w:val="left"/>
-      <w:pPr>
-        <w:ind w:left="2160" w:firstLine="2520"/>
-      </w:pPr>
-      <w:rPr>
-        <w:u w:val="none"/>
-      </w:rPr>
-    </w:lvl>
-    <w:lvl w:ilvl="4">
-      <w:start w:val="1"/>
-      <w:numFmt w:val="lowerLetter"/>
-      <w:lvlText w:val="%5."/>
-      <w:lvlJc w:val="left"/>
-      <w:pPr>
-        <w:ind w:left="2880" w:firstLine="3240"/>
-      </w:pPr>
-      <w:rPr>
-        <w:u w:val="none"/>
-      </w:rPr>
-    </w:lvl>
-    <w:lvl w:ilvl="5">
-      <w:start w:val="1"/>
-      <w:numFmt w:val="lowerRoman"/>
-      <w:lvlText w:val="%6."/>
-      <w:lvlJc w:val="right"/>
-      <w:pPr>
-        <w:ind w:left="3600" w:firstLine="3960"/>
-      </w:pPr>
-      <w:rPr>
-        <w:u w:val="none"/>
-      </w:rPr>
-    </w:lvl>
-    <w:lvl w:ilvl="6">
-      <w:start w:val="1"/>
-      <w:numFmt w:val="decimal"/>
-      <w:lvlText w:val="%7."/>
-      <w:lvlJc w:val="left"/>
-      <w:pPr>
-        <w:ind w:left="4320" w:firstLine="4680"/>
-      </w:pPr>
-      <w:rPr>
-        <w:u w:val="none"/>
-      </w:rPr>
-    </w:lvl>
-    <w:lvl w:ilvl="7">
-      <w:start w:val="1"/>
-      <w:numFmt w:val="lowerLetter"/>
-      <w:lvlText w:val="%8."/>
-      <w:lvlJc w:val="left"/>
-      <w:pPr>
-        <w:ind w:left="5040" w:firstLine="5400"/>
-      </w:pPr>
-      <w:rPr>
-        <w:u w:val="none"/>
-      </w:rPr>
-    </w:lvl>
-    <w:lvl w:ilvl="8">
-      <w:start w:val="1"/>
-      <w:numFmt w:val="lowerRoman"/>
-      <w:lvlText w:val="%9."/>
-      <w:lvlJc w:val="right"/>
-      <w:pPr>
-        <w:ind w:left="5760" w:firstLine="6120"/>
-      </w:pPr>
-      <w:rPr>
-        <w:u w:val="none"/>
-      </w:rPr>
-    </w:lvl>
-  </w:abstractNum>
-  <w:abstractNum w:abstractNumId="68">
     <w:nsid w:val="70B11151"/>
     <w:multiLevelType w:val="multilevel"/>
     <w:tmpl w:val="FE26B89C"/>
@@ -35422,7 +35408,7 @@
       </w:rPr>
     </w:lvl>
   </w:abstractNum>
-  <w:abstractNum w:abstractNumId="69">
+  <w:abstractNum w:abstractNumId="68">
     <w:nsid w:val="70B21A28"/>
     <w:multiLevelType w:val="multilevel"/>
     <w:tmpl w:val="29589AD8"/>
@@ -35535,7 +35521,7 @@
       </w:rPr>
     </w:lvl>
   </w:abstractNum>
-  <w:abstractNum w:abstractNumId="70">
+  <w:abstractNum w:abstractNumId="69">
     <w:nsid w:val="72F91AF3"/>
     <w:multiLevelType w:val="multilevel"/>
     <w:tmpl w:val="788E7EDC"/>
@@ -35648,7 +35634,7 @@
       </w:rPr>
     </w:lvl>
   </w:abstractNum>
-  <w:abstractNum w:abstractNumId="71">
+  <w:abstractNum w:abstractNumId="70">
     <w:nsid w:val="730A22EF"/>
     <w:multiLevelType w:val="multilevel"/>
     <w:tmpl w:val="CF988B56"/>
@@ -35761,7 +35747,7 @@
       </w:rPr>
     </w:lvl>
   </w:abstractNum>
-  <w:abstractNum w:abstractNumId="72">
+  <w:abstractNum w:abstractNumId="71">
     <w:nsid w:val="735F5D09"/>
     <w:multiLevelType w:val="multilevel"/>
     <w:tmpl w:val="D5DCE2D8"/>
@@ -35874,7 +35860,7 @@
       </w:rPr>
     </w:lvl>
   </w:abstractNum>
-  <w:abstractNum w:abstractNumId="73">
+  <w:abstractNum w:abstractNumId="72">
     <w:nsid w:val="74995257"/>
     <w:multiLevelType w:val="multilevel"/>
     <w:tmpl w:val="3B0EEBF8"/>
@@ -35987,7 +35973,7 @@
       </w:rPr>
     </w:lvl>
   </w:abstractNum>
-  <w:abstractNum w:abstractNumId="74">
+  <w:abstractNum w:abstractNumId="73">
     <w:nsid w:val="785F339C"/>
     <w:multiLevelType w:val="multilevel"/>
     <w:tmpl w:val="03A05DCC"/>
@@ -36100,7 +36086,7 @@
       </w:rPr>
     </w:lvl>
   </w:abstractNum>
-  <w:abstractNum w:abstractNumId="75">
+  <w:abstractNum w:abstractNumId="74">
     <w:nsid w:val="7AA31592"/>
     <w:multiLevelType w:val="multilevel"/>
     <w:tmpl w:val="511CF4CE"/>
@@ -36213,7 +36199,7 @@
       </w:rPr>
     </w:lvl>
   </w:abstractNum>
-  <w:abstractNum w:abstractNumId="76">
+  <w:abstractNum w:abstractNumId="75">
     <w:nsid w:val="7D201231"/>
     <w:multiLevelType w:val="multilevel"/>
     <w:tmpl w:val="40EE5B10"/>
@@ -36326,41 +36312,154 @@
       </w:rPr>
     </w:lvl>
   </w:abstractNum>
+  <w:abstractNum w:abstractNumId="76">
+    <w:nsid w:val="7EF724C2"/>
+    <w:multiLevelType w:val="multilevel"/>
+    <w:tmpl w:val="D0EA1786"/>
+    <w:lvl w:ilvl="0">
+      <w:start w:val="1"/>
+      <w:numFmt w:val="decimal"/>
+      <w:lvlText w:val="%1."/>
+      <w:lvlJc w:val="left"/>
+      <w:pPr>
+        <w:ind w:left="720" w:firstLine="360"/>
+      </w:pPr>
+      <w:rPr>
+        <w:u w:val="none"/>
+      </w:rPr>
+    </w:lvl>
+    <w:lvl w:ilvl="1">
+      <w:start w:val="1"/>
+      <w:numFmt w:val="lowerLetter"/>
+      <w:lvlText w:val="%2."/>
+      <w:lvlJc w:val="left"/>
+      <w:pPr>
+        <w:ind w:left="1440" w:firstLine="1080"/>
+      </w:pPr>
+      <w:rPr>
+        <w:u w:val="none"/>
+      </w:rPr>
+    </w:lvl>
+    <w:lvl w:ilvl="2">
+      <w:start w:val="1"/>
+      <w:numFmt w:val="lowerRoman"/>
+      <w:lvlText w:val="%3."/>
+      <w:lvlJc w:val="right"/>
+      <w:pPr>
+        <w:ind w:left="2160" w:firstLine="1800"/>
+      </w:pPr>
+      <w:rPr>
+        <w:u w:val="none"/>
+      </w:rPr>
+    </w:lvl>
+    <w:lvl w:ilvl="3">
+      <w:start w:val="1"/>
+      <w:numFmt w:val="decimal"/>
+      <w:lvlText w:val="%4."/>
+      <w:lvlJc w:val="left"/>
+      <w:pPr>
+        <w:ind w:left="2880" w:firstLine="2520"/>
+      </w:pPr>
+      <w:rPr>
+        <w:u w:val="none"/>
+      </w:rPr>
+    </w:lvl>
+    <w:lvl w:ilvl="4">
+      <w:start w:val="1"/>
+      <w:numFmt w:val="lowerLetter"/>
+      <w:lvlText w:val="%5."/>
+      <w:lvlJc w:val="left"/>
+      <w:pPr>
+        <w:ind w:left="3600" w:firstLine="3240"/>
+      </w:pPr>
+      <w:rPr>
+        <w:u w:val="none"/>
+      </w:rPr>
+    </w:lvl>
+    <w:lvl w:ilvl="5">
+      <w:start w:val="1"/>
+      <w:numFmt w:val="lowerRoman"/>
+      <w:lvlText w:val="%6."/>
+      <w:lvlJc w:val="right"/>
+      <w:pPr>
+        <w:ind w:left="4320" w:firstLine="3960"/>
+      </w:pPr>
+      <w:rPr>
+        <w:u w:val="none"/>
+      </w:rPr>
+    </w:lvl>
+    <w:lvl w:ilvl="6">
+      <w:start w:val="1"/>
+      <w:numFmt w:val="decimal"/>
+      <w:lvlText w:val="%7."/>
+      <w:lvlJc w:val="left"/>
+      <w:pPr>
+        <w:ind w:left="5040" w:firstLine="4680"/>
+      </w:pPr>
+      <w:rPr>
+        <w:u w:val="none"/>
+      </w:rPr>
+    </w:lvl>
+    <w:lvl w:ilvl="7">
+      <w:start w:val="1"/>
+      <w:numFmt w:val="lowerLetter"/>
+      <w:lvlText w:val="%8."/>
+      <w:lvlJc w:val="left"/>
+      <w:pPr>
+        <w:ind w:left="5760" w:firstLine="5400"/>
+      </w:pPr>
+      <w:rPr>
+        <w:u w:val="none"/>
+      </w:rPr>
+    </w:lvl>
+    <w:lvl w:ilvl="8">
+      <w:start w:val="1"/>
+      <w:numFmt w:val="lowerRoman"/>
+      <w:lvlText w:val="%9."/>
+      <w:lvlJc w:val="right"/>
+      <w:pPr>
+        <w:ind w:left="6480" w:firstLine="6120"/>
+      </w:pPr>
+      <w:rPr>
+        <w:u w:val="none"/>
+      </w:rPr>
+    </w:lvl>
+  </w:abstractNum>
   <w:num w:numId="1">
-    <w:abstractNumId w:val="64"/>
+    <w:abstractNumId w:val="65"/>
   </w:num>
   <w:num w:numId="2">
-    <w:abstractNumId w:val="47"/>
+    <w:abstractNumId w:val="48"/>
   </w:num>
   <w:num w:numId="3">
     <w:abstractNumId w:val="40"/>
   </w:num>
   <w:num w:numId="4">
-    <w:abstractNumId w:val="38"/>
+    <w:abstractNumId w:val="37"/>
   </w:num>
   <w:num w:numId="5">
-    <w:abstractNumId w:val="61"/>
+    <w:abstractNumId w:val="62"/>
   </w:num>
   <w:num w:numId="6">
-    <w:abstractNumId w:val="73"/>
+    <w:abstractNumId w:val="72"/>
   </w:num>
   <w:num w:numId="7">
     <w:abstractNumId w:val="12"/>
   </w:num>
   <w:num w:numId="8">
-    <w:abstractNumId w:val="62"/>
+    <w:abstractNumId w:val="63"/>
   </w:num>
   <w:num w:numId="9">
-    <w:abstractNumId w:val="76"/>
+    <w:abstractNumId w:val="75"/>
   </w:num>
   <w:num w:numId="10">
     <w:abstractNumId w:val="0"/>
   </w:num>
   <w:num w:numId="11">
-    <w:abstractNumId w:val="65"/>
+    <w:abstractNumId w:val="66"/>
   </w:num>
   <w:num w:numId="12">
-    <w:abstractNumId w:val="53"/>
+    <w:abstractNumId w:val="54"/>
   </w:num>
   <w:num w:numId="13">
     <w:abstractNumId w:val="57"/>
@@ -36384,28 +36483,28 @@
     <w:abstractNumId w:val="8"/>
   </w:num>
   <w:num w:numId="20">
-    <w:abstractNumId w:val="50"/>
+    <w:abstractNumId w:val="51"/>
   </w:num>
   <w:num w:numId="21">
-    <w:abstractNumId w:val="51"/>
+    <w:abstractNumId w:val="52"/>
   </w:num>
   <w:num w:numId="22">
     <w:abstractNumId w:val="18"/>
   </w:num>
   <w:num w:numId="23">
-    <w:abstractNumId w:val="49"/>
+    <w:abstractNumId w:val="50"/>
   </w:num>
   <w:num w:numId="24">
     <w:abstractNumId w:val="22"/>
   </w:num>
   <w:num w:numId="25">
-    <w:abstractNumId w:val="75"/>
+    <w:abstractNumId w:val="74"/>
   </w:num>
   <w:num w:numId="26">
     <w:abstractNumId w:val="16"/>
   </w:num>
   <w:num w:numId="27">
-    <w:abstractNumId w:val="68"/>
+    <w:abstractNumId w:val="67"/>
   </w:num>
   <w:num w:numId="28">
     <w:abstractNumId w:val="55"/>
@@ -36420,7 +36519,7 @@
     <w:abstractNumId w:val="26"/>
   </w:num>
   <w:num w:numId="32">
-    <w:abstractNumId w:val="52"/>
+    <w:abstractNumId w:val="53"/>
   </w:num>
   <w:num w:numId="33">
     <w:abstractNumId w:val="28"/>
@@ -36429,19 +36528,19 @@
     <w:abstractNumId w:val="59"/>
   </w:num>
   <w:num w:numId="35">
-    <w:abstractNumId w:val="71"/>
+    <w:abstractNumId w:val="70"/>
   </w:num>
   <w:num w:numId="36">
-    <w:abstractNumId w:val="72"/>
+    <w:abstractNumId w:val="71"/>
   </w:num>
   <w:num w:numId="37">
     <w:abstractNumId w:val="10"/>
   </w:num>
   <w:num w:numId="38">
-    <w:abstractNumId w:val="35"/>
+    <w:abstractNumId w:val="34"/>
   </w:num>
   <w:num w:numId="39">
-    <w:abstractNumId w:val="45"/>
+    <w:abstractNumId w:val="46"/>
   </w:num>
   <w:num w:numId="40">
     <w:abstractNumId w:val="9"/>
@@ -36459,16 +36558,16 @@
     <w:abstractNumId w:val="42"/>
   </w:num>
   <w:num w:numId="45">
-    <w:abstractNumId w:val="70"/>
+    <w:abstractNumId w:val="69"/>
   </w:num>
   <w:num w:numId="46">
-    <w:abstractNumId w:val="37"/>
+    <w:abstractNumId w:val="36"/>
   </w:num>
   <w:num w:numId="47">
     <w:abstractNumId w:val="30"/>
   </w:num>
   <w:num w:numId="48">
-    <w:abstractNumId w:val="36"/>
+    <w:abstractNumId w:val="35"/>
   </w:num>
   <w:num w:numId="49">
     <w:abstractNumId w:val="27"/>
@@ -36483,7 +36582,7 @@
     <w:abstractNumId w:val="15"/>
   </w:num>
   <w:num w:numId="53">
-    <w:abstractNumId w:val="46"/>
+    <w:abstractNumId w:val="47"/>
   </w:num>
   <w:num w:numId="54">
     <w:abstractNumId w:val="19"/>
@@ -36492,22 +36591,22 @@
     <w:abstractNumId w:val="24"/>
   </w:num>
   <w:num w:numId="56">
-    <w:abstractNumId w:val="48"/>
+    <w:abstractNumId w:val="49"/>
   </w:num>
   <w:num w:numId="57">
     <w:abstractNumId w:val="20"/>
   </w:num>
   <w:num w:numId="58">
-    <w:abstractNumId w:val="74"/>
+    <w:abstractNumId w:val="73"/>
   </w:num>
   <w:num w:numId="59">
     <w:abstractNumId w:val="2"/>
   </w:num>
   <w:num w:numId="60">
-    <w:abstractNumId w:val="39"/>
+    <w:abstractNumId w:val="38"/>
   </w:num>
   <w:num w:numId="61">
-    <w:abstractNumId w:val="69"/>
+    <w:abstractNumId w:val="68"/>
   </w:num>
   <w:num w:numId="62">
     <w:abstractNumId w:val="3"/>
@@ -36528,34 +36627,34 @@
     <w:abstractNumId w:val="4"/>
   </w:num>
   <w:num w:numId="68">
-    <w:abstractNumId w:val="34"/>
+    <w:abstractNumId w:val="33"/>
   </w:num>
   <w:num w:numId="69">
-    <w:abstractNumId w:val="32"/>
+    <w:abstractNumId w:val="31"/>
   </w:num>
   <w:num w:numId="70">
-    <w:abstractNumId w:val="33"/>
+    <w:abstractNumId w:val="32"/>
   </w:num>
   <w:num w:numId="71">
     <w:abstractNumId w:val="5"/>
   </w:num>
   <w:num w:numId="72">
+    <w:abstractNumId w:val="45"/>
+  </w:num>
+  <w:num w:numId="73">
+    <w:abstractNumId w:val="64"/>
+  </w:num>
+  <w:num w:numId="74">
+    <w:abstractNumId w:val="39"/>
+  </w:num>
+  <w:num w:numId="75">
+    <w:abstractNumId w:val="76"/>
+  </w:num>
+  <w:num w:numId="76">
     <w:abstractNumId w:val="44"/>
   </w:num>
-  <w:num w:numId="73">
-    <w:abstractNumId w:val="63"/>
-  </w:num>
-  <w:num w:numId="74">
-    <w:abstractNumId w:val="66"/>
-  </w:num>
-  <w:num w:numId="75">
-    <w:abstractNumId w:val="67"/>
-  </w:num>
-  <w:num w:numId="76">
-    <w:abstractNumId w:val="54"/>
-  </w:num>
   <w:num w:numId="77">
-    <w:abstractNumId w:val="31"/>
+    <w:abstractNumId w:val="61"/>
   </w:num>
   <w:numIdMacAtCleanup w:val="77"/>
 </w:numbering>

</xml_diff>